<commit_message>
Bài Tập Về Nhà
</commit_message>
<xml_diff>
--- a/Tuan 1 Back-End.docx
+++ b/Tuan 1 Back-End.docx
@@ -19,10 +19,7 @@
         <w:ind w:left="-5" w:right="53"/>
       </w:pPr>
       <w:r>
-        <w:t>Môn học:</w:t>
-      </w:r>
-      <w:r>
-        <w:t xml:space="preserve"> FIT4016: Thiết kế, Lập trình Back-End </w:t>
+        <w:t xml:space="preserve">Môn học: FIT4016: Thiết kế, Lập trình Back-End </w:t>
       </w:r>
     </w:p>
     <w:p>
@@ -39,10 +36,7 @@
         <w:ind w:left="-5" w:right="53"/>
       </w:pPr>
       <w:r>
-        <w:t>Học phần:</w:t>
-      </w:r>
-      <w:r>
-        <w:t xml:space="preserve"> C# Căn Bản (Chương 1) </w:t>
+        <w:t xml:space="preserve">Học phần: C# Căn Bản (Chương 1) </w:t>
       </w:r>
     </w:p>
     <w:p>
@@ -526,10 +520,7 @@
         <w:ind w:left="-5" w:right="53"/>
       </w:pPr>
       <w:r>
-        <w:t>Họ và tên:</w:t>
-      </w:r>
-      <w:r>
-        <w:t xml:space="preserve"> </w:t>
+        <w:t xml:space="preserve">Họ và tên: </w:t>
       </w:r>
       <w:r>
         <w:t>Đồng Song Vũ</w:t>
@@ -552,10 +543,7 @@
         <w:ind w:left="-5" w:right="53"/>
       </w:pPr>
       <w:r>
-        <w:t>Lớp:</w:t>
-      </w:r>
-      <w:r>
-        <w:t xml:space="preserve"> </w:t>
+        <w:t xml:space="preserve">Lớp: </w:t>
       </w:r>
       <w:r>
         <w:t>18 - 09</w:t>
@@ -578,10 +566,7 @@
         <w:ind w:left="-5" w:right="53"/>
       </w:pPr>
       <w:r>
-        <w:t>Video đã xem (Link):</w:t>
-      </w:r>
-      <w:r>
-        <w:t xml:space="preserve"> </w:t>
+        <w:t xml:space="preserve">Video đã xem (Link): </w:t>
       </w:r>
       <w:r>
         <w:t>https://youtu.be/58qveWELZ-0?si=JNVQjRvKEas1dGkO</w:t>
@@ -1069,10 +1054,7 @@
         <w:ind w:left="-5"/>
       </w:pPr>
       <w:r>
-        <w:t>Sau khi xem video, hãy trả lời các câu hỏi sau:</w:t>
-      </w:r>
-      <w:r>
-        <w:t xml:space="preserve"> </w:t>
+        <w:t xml:space="preserve">Sau khi xem video, hãy trả lời các câu hỏi sau: </w:t>
       </w:r>
     </w:p>
     <w:p>
@@ -1097,13 +1079,7 @@
         <w:ind w:right="53" w:hanging="359"/>
       </w:pPr>
       <w:r>
-        <w:t xml:space="preserve">C# là viết tắt của: </w:t>
-      </w:r>
-      <w:r>
-        <w:t>C Sharp</w:t>
-      </w:r>
-      <w:r>
-        <w:t xml:space="preserve"> (khai báo) </w:t>
+        <w:t xml:space="preserve">C# là viết tắt của: C Sharp (khai báo) </w:t>
       </w:r>
     </w:p>
     <w:p>
@@ -1152,13 +1128,7 @@
         <w:ind w:right="53" w:hanging="359"/>
       </w:pPr>
       <w:r>
-        <w:t xml:space="preserve">C# chạy trên nền tảng: </w:t>
-      </w:r>
-      <w:r>
-        <w:t>.NET Framework / .NET Core</w:t>
-      </w:r>
-      <w:r>
-        <w:t xml:space="preserve"> </w:t>
+        <w:t xml:space="preserve">C# chạy trên nền tảng: .NET Framework / .NET Core </w:t>
       </w:r>
     </w:p>
     <w:p>
@@ -1522,10 +1492,7 @@
         <w:ind w:left="-5"/>
       </w:pPr>
       <w:r>
-        <w:t>Hãy điền vào bảng so sánh sau:</w:t>
-      </w:r>
-      <w:r>
-        <w:t xml:space="preserve"> </w:t>
+        <w:t xml:space="preserve">Hãy điền vào bảng so sánh sau: </w:t>
       </w:r>
     </w:p>
     <w:p>
@@ -1543,9 +1510,7 @@
         <w:tblW w:w="9360" w:type="dxa"/>
         <w:tblInd w:w="10" w:type="dxa"/>
         <w:tblCellMar>
-          <w:top w:w="0" w:type="dxa"/>
           <w:left w:w="97" w:type="dxa"/>
-          <w:bottom w:w="0" w:type="dxa"/>
           <w:right w:w="115" w:type="dxa"/>
         </w:tblCellMar>
         <w:tblLook w:val="04A0" w:firstRow="1" w:lastRow="0" w:firstColumn="1" w:lastColumn="0" w:noHBand="0" w:noVBand="1"/>
@@ -1666,10 +1631,7 @@
               <w:ind w:left="3" w:firstLine="0"/>
             </w:pPr>
             <w:r>
-              <w:t>C#</w:t>
-            </w:r>
-            <w:r>
-              <w:t xml:space="preserve"> </w:t>
+              <w:t xml:space="preserve">C# </w:t>
             </w:r>
           </w:p>
         </w:tc>
@@ -1847,10 +1809,7 @@
               <w:ind w:left="3" w:firstLine="0"/>
             </w:pPr>
             <w:r>
-              <w:t>PHP</w:t>
-            </w:r>
-            <w:r>
-              <w:t xml:space="preserve"> </w:t>
+              <w:t xml:space="preserve">PHP </w:t>
             </w:r>
           </w:p>
         </w:tc>
@@ -1939,10 +1898,7 @@
               <w:ind w:left="3" w:firstLine="0"/>
             </w:pPr>
             <w:r>
-              <w:t>Java</w:t>
-            </w:r>
-            <w:r>
-              <w:t xml:space="preserve"> </w:t>
+              <w:t xml:space="preserve">Java </w:t>
             </w:r>
           </w:p>
         </w:tc>
@@ -2031,10 +1987,7 @@
               <w:ind w:left="3" w:firstLine="0"/>
             </w:pPr>
             <w:r>
-              <w:t>Python</w:t>
-            </w:r>
-            <w:r>
-              <w:t xml:space="preserve"> </w:t>
+              <w:t xml:space="preserve">Python </w:t>
             </w:r>
           </w:p>
         </w:tc>
@@ -2127,10 +2080,7 @@
         <w:ind w:left="-5"/>
       </w:pPr>
       <w:r>
-        <w:t>Hãy điền vào sơ đồ sau:</w:t>
-      </w:r>
-      <w:r>
-        <w:t xml:space="preserve"> </w:t>
+        <w:t xml:space="preserve">Hãy điền vào sơ đồ sau: </w:t>
       </w:r>
     </w:p>
     <w:p>
@@ -2248,22 +2198,7 @@
         <w:ind w:left="-5" w:right="53"/>
       </w:pPr>
       <w:r>
-        <w:t>Câu hỏi:</w:t>
-      </w:r>
-      <w:r>
-        <w:t xml:space="preserve"> Tại sao C# lại được sử dụng cho phần </w:t>
-      </w:r>
-      <w:r>
-        <w:t>server-side</w:t>
-      </w:r>
-      <w:r>
-        <w:t xml:space="preserve"> thay vì </w:t>
-      </w:r>
-      <w:r>
-        <w:t>client-side</w:t>
-      </w:r>
-      <w:r>
-        <w:t xml:space="preserve">? </w:t>
+        <w:t xml:space="preserve">Câu hỏi: Tại sao C# lại được sử dụng cho phần server-side thay vì client-side? </w:t>
       </w:r>
     </w:p>
     <w:p>
@@ -2402,10 +2337,7 @@
         <w:ind w:left="-5" w:right="53"/>
       </w:pPr>
       <w:r>
-        <w:t>Kịch bản:</w:t>
-      </w:r>
-      <w:r>
-        <w:t xml:space="preserve"> Bạn sẽ cài đặt môi trường C# và chạy chương trình "Hello World" đầu tiên. </w:t>
+        <w:t xml:space="preserve">Kịch bản: Bạn sẽ cài đặt môi trường C# và chạy chương trình "Hello World" đầu tiên. </w:t>
       </w:r>
     </w:p>
     <w:p>
@@ -2426,10 +2358,7 @@
         <w:ind w:left="-5" w:right="53"/>
       </w:pPr>
       <w:r>
-        <w:t>// TODO 1:</w:t>
-      </w:r>
-      <w:r>
-        <w:t xml:space="preserve"> Cài đặt Visual Studio Community (hoặc Visual Studio Code + .NET SDK) </w:t>
+        <w:t xml:space="preserve">// TODO 1: Cài đặt Visual Studio Community (hoặc Visual Studio Code + .NET SDK) </w:t>
       </w:r>
     </w:p>
     <w:p>
@@ -2511,10 +2440,7 @@
         <w:ind w:left="-5" w:right="53"/>
       </w:pPr>
       <w:r>
-        <w:t>// TODO 2:</w:t>
-      </w:r>
-      <w:r>
-        <w:t xml:space="preserve"> Tạo project C# console mới </w:t>
+        <w:t xml:space="preserve">// TODO 2: Tạo project C# console mới </w:t>
       </w:r>
     </w:p>
     <w:p>
@@ -2548,10 +2474,7 @@
         <w:ind w:left="-5" w:right="53"/>
       </w:pPr>
       <w:r>
-        <w:t xml:space="preserve">File → New → Project → Console App (.NET) → Đặt tên: </w:t>
-      </w:r>
-      <w:r>
-        <w:t xml:space="preserve">HelloWorldCSharp </w:t>
+        <w:t xml:space="preserve">File → New → Project → Console App (.NET) → Đặt tên: HelloWorldCSharp </w:t>
       </w:r>
     </w:p>
     <w:p>
@@ -2620,10 +2543,7 @@
         <w:ind w:left="-5" w:right="53"/>
       </w:pPr>
       <w:r>
-        <w:t>// TODO 3:</w:t>
-      </w:r>
-      <w:r>
-        <w:t xml:space="preserve"> Mở file </w:t>
+        <w:t xml:space="preserve">// TODO 3: Mở file </w:t>
       </w:r>
       <w:r>
         <w:rPr>
@@ -2654,10 +2574,7 @@
         <w:ind w:left="-5"/>
       </w:pPr>
       <w:r>
-        <w:t>Code mẫu (Starter Code):</w:t>
-      </w:r>
-      <w:r>
-        <w:t xml:space="preserve"> </w:t>
+        <w:t xml:space="preserve">Code mẫu (Starter Code): </w:t>
       </w:r>
     </w:p>
     <w:p>
@@ -3086,10 +3003,7 @@
         <w:ind w:left="-5" w:right="53"/>
       </w:pPr>
       <w:r>
-        <w:t>// TODO:</w:t>
-      </w:r>
-      <w:r>
-        <w:t xml:space="preserve"> Chạy chương trình </w:t>
+        <w:t xml:space="preserve">// TODO: Chạy chương trình </w:t>
       </w:r>
     </w:p>
     <w:p>
@@ -3181,10 +3095,7 @@
         <w:ind w:hanging="282"/>
       </w:pPr>
       <w:r>
-        <w:t>Ảnh chụp màn hình Kết quả:</w:t>
-      </w:r>
-      <w:r>
-        <w:t xml:space="preserve"> </w:t>
+        <w:t xml:space="preserve">Ảnh chụp màn hình Kết quả: </w:t>
       </w:r>
     </w:p>
     <w:p>
@@ -3219,6 +3130,9 @@
         <w:ind w:left="0" w:firstLine="0"/>
       </w:pPr>
       <w:r>
+        <w:rPr>
+          <w:noProof/>
+        </w:rPr>
         <w:drawing>
           <wp:inline distT="0" distB="0" distL="0" distR="0" wp14:anchorId="4058FF63" wp14:editId="585F4E59">
             <wp:extent cx="5982335" cy="3363595"/>
@@ -3266,10 +3180,7 @@
         <w:ind w:hanging="282"/>
       </w:pPr>
       <w:r>
-        <w:t>Code đã hoàn thiện:</w:t>
-      </w:r>
-      <w:r>
-        <w:t xml:space="preserve"> </w:t>
+        <w:t xml:space="preserve">Code đã hoàn thiện: </w:t>
       </w:r>
     </w:p>
     <w:p>
@@ -3337,7 +3248,7 @@
           <v:shape id="_x0000_i1025" type="#_x0000_t75" style="width:76.2pt;height:49.2pt" o:ole="">
             <v:imagedata r:id="rId6" o:title=""/>
           </v:shape>
-          <o:OLEObject Type="Embed" ProgID="Package" ShapeID="_x0000_i1025" DrawAspect="Icon" ObjectID="_1826458347" r:id="rId7"/>
+          <o:OLEObject Type="Embed" ProgID="Package" ShapeID="_x0000_i1025" DrawAspect="Icon" ObjectID="_1827052696" r:id="rId7"/>
         </w:object>
       </w:r>
     </w:p>
@@ -3366,10 +3277,7 @@
         <w:ind w:left="-5"/>
       </w:pPr>
       <w:r>
-        <w:t>Một điều tôi chưa hiểu rõ hoặc muốn hỏi thêm về chủ đề này:</w:t>
-      </w:r>
-      <w:r>
-        <w:t xml:space="preserve"> </w:t>
+        <w:t xml:space="preserve">Một điều tôi chưa hiểu rõ hoặc muốn hỏi thêm về chủ đề này: </w:t>
       </w:r>
     </w:p>
     <w:p>
@@ -3482,10 +3390,13 @@
         <w:ind w:left="-5" w:right="53"/>
       </w:pPr>
       <w:r>
-        <w:t>Họ và tên:</w:t>
-      </w:r>
-      <w:r>
-        <w:t xml:space="preserve"> ___________________________________ </w:t>
+        <w:t xml:space="preserve">Họ và tên: </w:t>
+      </w:r>
+      <w:r>
+        <w:t xml:space="preserve">Đồng </w:t>
+      </w:r>
+      <w:r>
+        <w:t>Song Vũ</w:t>
       </w:r>
     </w:p>
     <w:p>
@@ -3502,10 +3413,10 @@
         <w:ind w:left="-5" w:right="53"/>
       </w:pPr>
       <w:r>
-        <w:t>Lớp:</w:t>
-      </w:r>
-      <w:r>
-        <w:t xml:space="preserve"> ___________________________________ </w:t>
+        <w:t xml:space="preserve">Lớp: </w:t>
+      </w:r>
+      <w:r>
+        <w:t>1809</w:t>
       </w:r>
     </w:p>
     <w:p>
@@ -3522,10 +3433,10 @@
         <w:ind w:left="-5" w:right="53"/>
       </w:pPr>
       <w:r>
-        <w:t>Video đã xem (Link):</w:t>
-      </w:r>
-      <w:r>
-        <w:t xml:space="preserve"> ___________________________________ </w:t>
+        <w:t xml:space="preserve">Video đã xem (Link): </w:t>
+      </w:r>
+      <w:r>
+        <w:t>https://www.youtube.com/watch?v=CLBMcSHqUt0</w:t>
       </w:r>
     </w:p>
     <w:p>
@@ -4007,10 +3918,7 @@
         <w:ind w:left="-5"/>
       </w:pPr>
       <w:r>
-        <w:t>Sau khi xem video, hãy hoàn thành bảng sau:</w:t>
-      </w:r>
-      <w:r>
-        <w:t xml:space="preserve"> </w:t>
+        <w:t xml:space="preserve">Sau khi xem video, hãy hoàn thành bảng sau: </w:t>
       </w:r>
     </w:p>
     <w:p>
@@ -4030,7 +3938,6 @@
         <w:tblCellMar>
           <w:top w:w="156" w:type="dxa"/>
           <w:left w:w="97" w:type="dxa"/>
-          <w:bottom w:w="0" w:type="dxa"/>
           <w:right w:w="115" w:type="dxa"/>
         </w:tblCellMar>
         <w:tblLook w:val="04A0" w:firstRow="1" w:lastRow="0" w:firstColumn="1" w:lastColumn="0" w:noHBand="0" w:noVBand="1"/>
@@ -4150,10 +4057,7 @@
               <w:ind w:left="4" w:firstLine="0"/>
             </w:pPr>
             <w:r>
-              <w:t>if...else</w:t>
-            </w:r>
-            <w:r>
-              <w:t xml:space="preserve"> </w:t>
+              <w:t xml:space="preserve">if...else </w:t>
             </w:r>
           </w:p>
         </w:tc>
@@ -4194,7 +4098,7 @@
               <w:ind w:left="4" w:firstLine="0"/>
             </w:pPr>
             <w:r>
-              <w:t xml:space="preserve">(Tự điền) </w:t>
+              <w:t>Kiểm tra điều kiện: Nếu đúng thì thực hiện khối lệnh trong if, nếu sai thì thực hiện khối lệnh trong else.</w:t>
             </w:r>
           </w:p>
         </w:tc>
@@ -4214,7 +4118,7 @@
               <w:ind w:left="3" w:firstLine="0"/>
             </w:pPr>
             <w:r>
-              <w:t xml:space="preserve">(Tự điền) </w:t>
+              <w:t>csharp int x = 10; if (x &gt; 5) { Console.Write("Lớn hơn 5"); } else { Console.Write("Nhỏ hơn 5"); }</w:t>
             </w:r>
           </w:p>
         </w:tc>
@@ -4239,10 +4143,7 @@
               <w:ind w:left="4" w:firstLine="0"/>
             </w:pPr>
             <w:r>
-              <w:t>switch</w:t>
-            </w:r>
-            <w:r>
-              <w:t xml:space="preserve"> </w:t>
+              <w:t xml:space="preserve">switch </w:t>
             </w:r>
           </w:p>
         </w:tc>
@@ -4292,7 +4193,7 @@
               <w:ind w:left="4" w:firstLine="0"/>
             </w:pPr>
             <w:r>
-              <w:t xml:space="preserve">(Tự điền) </w:t>
+              <w:t>Lựa chọn một trong nhiều trường hợp (case) để thực thi dựa trên giá trị của biến. Giúp code gọn hơn so với dùng nhiều if...else.</w:t>
             </w:r>
           </w:p>
         </w:tc>
@@ -4312,7 +4213,7 @@
               <w:ind w:left="3" w:firstLine="0"/>
             </w:pPr>
             <w:r>
-              <w:t xml:space="preserve">(Tự điền) </w:t>
+              <w:t>csharp int day = 2; switch (day) { case 2: Console.Write("Thứ 2"); break; default: Console.Write("Ngày khác"); break; }</w:t>
             </w:r>
           </w:p>
         </w:tc>
@@ -4337,10 +4238,7 @@
               <w:ind w:left="4" w:firstLine="0"/>
             </w:pPr>
             <w:r>
-              <w:t>for</w:t>
-            </w:r>
-            <w:r>
-              <w:t xml:space="preserve"> </w:t>
+              <w:t xml:space="preserve">for </w:t>
             </w:r>
           </w:p>
         </w:tc>
@@ -4381,7 +4279,17 @@
               <w:ind w:left="4" w:firstLine="0"/>
             </w:pPr>
             <w:r>
-              <w:t xml:space="preserve">(Tự điền) </w:t>
+              <w:t xml:space="preserve">Dùng để lặp lại một đoạn code với </w:t>
+            </w:r>
+            <w:r>
+              <w:rPr>
+                <w:b/>
+                <w:bCs/>
+              </w:rPr>
+              <w:t>số lần lặp xác định trước</w:t>
+            </w:r>
+            <w:r>
+              <w:t>.</w:t>
             </w:r>
           </w:p>
         </w:tc>
@@ -4401,7 +4309,7 @@
               <w:ind w:left="3" w:firstLine="0"/>
             </w:pPr>
             <w:r>
-              <w:t xml:space="preserve">(Tự điền) </w:t>
+              <w:t>csharp // In ra các số từ 0 đến 4 for (int i = 0; i &lt; 5; i++) { Console.WriteLine(i); }</w:t>
             </w:r>
           </w:p>
         </w:tc>
@@ -4427,10 +4335,8 @@
               <w:ind w:left="4" w:firstLine="0"/>
             </w:pPr>
             <w:r>
-              <w:t>while</w:t>
-            </w:r>
-            <w:r>
-              <w:t xml:space="preserve"> </w:t>
+              <w:lastRenderedPageBreak/>
+              <w:t xml:space="preserve">while </w:t>
             </w:r>
           </w:p>
         </w:tc>
@@ -4472,7 +4378,17 @@
               <w:ind w:left="1" w:firstLine="0"/>
             </w:pPr>
             <w:r>
-              <w:t xml:space="preserve">(Tự điền) </w:t>
+              <w:t xml:space="preserve">Dùng để lặp lại đoạn code khi điều kiện còn đúng. Kiểm tra điều kiện </w:t>
+            </w:r>
+            <w:r>
+              <w:rPr>
+                <w:b/>
+                <w:bCs/>
+              </w:rPr>
+              <w:t>trước</w:t>
+            </w:r>
+            <w:r>
+              <w:t xml:space="preserve"> khi chạy lệnh (có thể không chạy lần nào nếu điều kiện sai từ đầu).</w:t>
             </w:r>
           </w:p>
         </w:tc>
@@ -4493,7 +4409,7 @@
               <w:ind w:left="0" w:firstLine="0"/>
             </w:pPr>
             <w:r>
-              <w:t xml:space="preserve">(Tự điền) </w:t>
+              <w:t>csharp int i = 0; while (i &lt; 5) { Console.WriteLine(i); i++; }</w:t>
             </w:r>
           </w:p>
         </w:tc>
@@ -4518,10 +4434,7 @@
               <w:ind w:left="4" w:firstLine="0"/>
             </w:pPr>
             <w:r>
-              <w:t>do...while</w:t>
-            </w:r>
-            <w:r>
-              <w:t xml:space="preserve"> </w:t>
+              <w:t xml:space="preserve">do...while </w:t>
             </w:r>
           </w:p>
         </w:tc>
@@ -4562,7 +4475,27 @@
               <w:ind w:left="4" w:firstLine="0"/>
             </w:pPr>
             <w:r>
-              <w:t xml:space="preserve">(Tự điền) </w:t>
+              <w:t xml:space="preserve">Tương tự while, nhưng kiểm tra điều kiện </w:t>
+            </w:r>
+            <w:r>
+              <w:rPr>
+                <w:b/>
+                <w:bCs/>
+              </w:rPr>
+              <w:t>sau</w:t>
+            </w:r>
+            <w:r>
+              <w:t xml:space="preserve"> khi chạy lệnh. Đảm bảo vòng lặp chạy </w:t>
+            </w:r>
+            <w:r>
+              <w:rPr>
+                <w:b/>
+                <w:bCs/>
+              </w:rPr>
+              <w:t>ít nhất 1 lần</w:t>
+            </w:r>
+            <w:r>
+              <w:t>.</w:t>
             </w:r>
           </w:p>
         </w:tc>
@@ -4582,7 +4515,7 @@
               <w:ind w:left="3" w:firstLine="0"/>
             </w:pPr>
             <w:r>
-              <w:t xml:space="preserve">(Tự điền) </w:t>
+              <w:t>csharp int i = 0; do { Console.WriteLine(i); i++; } while (i &lt; 5);</w:t>
             </w:r>
           </w:p>
         </w:tc>
@@ -4594,8 +4527,301 @@
         <w:ind w:left="-5"/>
       </w:pPr>
       <w:r>
+        <w:t xml:space="preserve">2. Ví dụ thực hành (Bắt buộc) </w:t>
+      </w:r>
+    </w:p>
+    <w:p>
+      <w:pPr>
+        <w:ind w:left="-5" w:right="53"/>
+      </w:pPr>
+      <w:r>
+        <w:t xml:space="preserve">Kịch bản: Bạn sẽ tạo một chương trình quản lý điểm sinh viên đơn giản sử dụng if/else và vòng lặp. </w:t>
+      </w:r>
+    </w:p>
+    <w:p>
+      <w:pPr>
+        <w:spacing w:after="15" w:line="259" w:lineRule="auto"/>
+        <w:ind w:left="0" w:firstLine="0"/>
+      </w:pPr>
+      <w:r>
+        <w:t xml:space="preserve"> </w:t>
+      </w:r>
+    </w:p>
+    <w:p>
+      <w:pPr>
+        <w:spacing w:after="19" w:line="259" w:lineRule="auto"/>
+        <w:ind w:left="-5"/>
+      </w:pPr>
+      <w:r>
+        <w:t xml:space="preserve">Code Khởi đầu (Starter Code): </w:t>
+      </w:r>
+    </w:p>
+    <w:p>
+      <w:pPr>
+        <w:spacing w:after="17" w:line="259" w:lineRule="auto"/>
+        <w:ind w:left="0" w:firstLine="0"/>
+      </w:pPr>
+      <w:r>
+        <w:t xml:space="preserve"> </w:t>
+      </w:r>
+    </w:p>
+    <w:p>
+      <w:pPr>
+        <w:ind w:left="-5" w:right="53"/>
+      </w:pPr>
+      <w:r>
+        <w:t xml:space="preserve">using System; </w:t>
+      </w:r>
+    </w:p>
+    <w:p>
+      <w:pPr>
+        <w:spacing w:after="15" w:line="259" w:lineRule="auto"/>
+        <w:ind w:left="0" w:firstLine="0"/>
+      </w:pPr>
+      <w:r>
+        <w:t xml:space="preserve"> </w:t>
+      </w:r>
+    </w:p>
+    <w:p>
+      <w:pPr>
+        <w:ind w:left="-5" w:right="53"/>
+      </w:pPr>
+      <w:r>
+        <w:t xml:space="preserve">class Program </w:t>
+      </w:r>
+    </w:p>
+    <w:p>
+      <w:pPr>
+        <w:spacing w:after="17" w:line="259" w:lineRule="auto"/>
+        <w:ind w:left="0" w:firstLine="0"/>
+      </w:pPr>
+      <w:r>
+        <w:t xml:space="preserve"> </w:t>
+      </w:r>
+    </w:p>
+    <w:p>
+      <w:pPr>
+        <w:ind w:left="-5" w:right="53"/>
+      </w:pPr>
+      <w:r>
+        <w:t xml:space="preserve">{ </w:t>
+      </w:r>
+    </w:p>
+    <w:p>
+      <w:pPr>
+        <w:spacing w:after="15" w:line="259" w:lineRule="auto"/>
+        <w:ind w:left="0" w:firstLine="0"/>
+      </w:pPr>
+      <w:r>
+        <w:t xml:space="preserve"> </w:t>
+      </w:r>
+    </w:p>
+    <w:p>
+      <w:pPr>
+        <w:ind w:left="-5" w:right="53"/>
+      </w:pPr>
+      <w:r>
+        <w:t xml:space="preserve">    static void Main() </w:t>
+      </w:r>
+    </w:p>
+    <w:p>
+      <w:pPr>
+        <w:spacing w:after="15" w:line="259" w:lineRule="auto"/>
+        <w:ind w:left="0" w:firstLine="0"/>
+      </w:pPr>
+      <w:r>
+        <w:t xml:space="preserve"> </w:t>
+      </w:r>
+    </w:p>
+    <w:p>
+      <w:pPr>
+        <w:ind w:left="-5" w:right="53"/>
+      </w:pPr>
+      <w:r>
+        <w:t xml:space="preserve">    { </w:t>
+      </w:r>
+    </w:p>
+    <w:p>
+      <w:pPr>
+        <w:spacing w:after="15" w:line="259" w:lineRule="auto"/>
+        <w:ind w:left="0" w:firstLine="0"/>
+      </w:pPr>
+      <w:r>
+        <w:t xml:space="preserve"> </w:t>
+      </w:r>
+    </w:p>
+    <w:p>
+      <w:pPr>
+        <w:ind w:left="-5" w:right="53"/>
+      </w:pPr>
+      <w:r>
+        <w:t xml:space="preserve">        Console.WriteLine("=== Chương trình Xếp loại Sinh viên ===\n"); </w:t>
+      </w:r>
+    </w:p>
+    <w:p>
+      <w:pPr>
+        <w:spacing w:after="15" w:line="259" w:lineRule="auto"/>
+        <w:ind w:left="0" w:firstLine="0"/>
+      </w:pPr>
+      <w:r>
+        <w:t xml:space="preserve"> </w:t>
+      </w:r>
+    </w:p>
+    <w:p>
+      <w:pPr>
+        <w:spacing w:after="17" w:line="259" w:lineRule="auto"/>
+        <w:ind w:left="0" w:firstLine="0"/>
+      </w:pPr>
+      <w:r>
+        <w:t xml:space="preserve">         </w:t>
+      </w:r>
+    </w:p>
+    <w:p>
+      <w:pPr>
+        <w:spacing w:after="15" w:line="259" w:lineRule="auto"/>
+        <w:ind w:left="0" w:firstLine="0"/>
+      </w:pPr>
+      <w:r>
+        <w:t xml:space="preserve"> </w:t>
+      </w:r>
+    </w:p>
+    <w:p>
+      <w:pPr>
+        <w:ind w:left="-5" w:right="53"/>
+      </w:pPr>
+      <w:r>
+        <w:t xml:space="preserve">        // TODO 1: Khai báo biến thông tin sinh viên </w:t>
+      </w:r>
+    </w:p>
+    <w:p>
+      <w:pPr>
+        <w:spacing w:after="15" w:line="259" w:lineRule="auto"/>
+        <w:ind w:left="0" w:firstLine="0"/>
+      </w:pPr>
+      <w:r>
+        <w:t xml:space="preserve"> </w:t>
+      </w:r>
+    </w:p>
+    <w:p>
+      <w:pPr>
+        <w:ind w:left="-5" w:right="53"/>
+      </w:pPr>
+      <w:r>
+        <w:t xml:space="preserve">        // string hoVaTen = "Nguyễn Văn A"; (Thay bằng tên của bạn) </w:t>
+      </w:r>
+    </w:p>
+    <w:p>
+      <w:pPr>
+        <w:spacing w:after="17" w:line="259" w:lineRule="auto"/>
+        <w:ind w:left="0" w:firstLine="0"/>
+      </w:pPr>
+      <w:r>
+        <w:t xml:space="preserve"> </w:t>
+      </w:r>
+    </w:p>
+    <w:p>
+      <w:pPr>
+        <w:ind w:left="-5" w:right="53"/>
+      </w:pPr>
+      <w:r>
+        <w:t xml:space="preserve">        // double diem = 7.5; (Thay bằng điểm của bạn) </w:t>
+      </w:r>
+    </w:p>
+    <w:p>
+      <w:pPr>
+        <w:spacing w:after="15" w:line="259" w:lineRule="auto"/>
+        <w:ind w:left="0" w:firstLine="0"/>
+      </w:pPr>
+      <w:r>
+        <w:t xml:space="preserve"> </w:t>
+      </w:r>
+    </w:p>
+    <w:p>
+      <w:pPr>
+        <w:spacing w:after="15" w:line="259" w:lineRule="auto"/>
+        <w:ind w:left="0" w:firstLine="0"/>
+      </w:pPr>
+      <w:r>
+        <w:t xml:space="preserve">         </w:t>
+      </w:r>
+    </w:p>
+    <w:p>
+      <w:pPr>
+        <w:spacing w:after="17" w:line="259" w:lineRule="auto"/>
+        <w:ind w:left="0" w:firstLine="0"/>
+      </w:pPr>
+      <w:r>
+        <w:t xml:space="preserve"> </w:t>
+      </w:r>
+    </w:p>
+    <w:p>
+      <w:pPr>
+        <w:ind w:left="-5" w:right="53"/>
+      </w:pPr>
+      <w:r>
+        <w:t xml:space="preserve">        // TODO 2: In ra thông tin sinh viên </w:t>
+      </w:r>
+    </w:p>
+    <w:p>
+      <w:pPr>
+        <w:spacing w:after="15" w:line="259" w:lineRule="auto"/>
+        <w:ind w:left="0" w:firstLine="0"/>
+      </w:pPr>
+      <w:r>
+        <w:t xml:space="preserve"> </w:t>
+      </w:r>
+    </w:p>
+    <w:p>
+      <w:pPr>
+        <w:ind w:left="-5" w:right="53"/>
+      </w:pPr>
+      <w:r>
+        <w:t xml:space="preserve">        // Console.WriteLine($"Họ tên: {hoVaTen}"); </w:t>
+      </w:r>
+    </w:p>
+    <w:p>
+      <w:pPr>
+        <w:spacing w:after="15" w:line="259" w:lineRule="auto"/>
+        <w:ind w:left="0" w:firstLine="0"/>
+      </w:pPr>
+      <w:r>
+        <w:t xml:space="preserve"> </w:t>
+      </w:r>
+    </w:p>
+    <w:p>
+      <w:pPr>
+        <w:ind w:left="-5" w:right="53"/>
+      </w:pPr>
+      <w:r>
         <w:lastRenderedPageBreak/>
-        <w:t xml:space="preserve">2. Ví dụ thực hành (Bắt buộc) </w:t>
+        <w:t xml:space="preserve">        // Console.WriteLine($"Điểm: {diem}\n"); </w:t>
+      </w:r>
+    </w:p>
+    <w:p>
+      <w:pPr>
+        <w:spacing w:after="15" w:line="259" w:lineRule="auto"/>
+        <w:ind w:left="0" w:firstLine="0"/>
+      </w:pPr>
+      <w:r>
+        <w:t xml:space="preserve"> </w:t>
+      </w:r>
+    </w:p>
+    <w:p>
+      <w:pPr>
+        <w:spacing w:after="15" w:line="259" w:lineRule="auto"/>
+        <w:ind w:left="0" w:firstLine="0"/>
+      </w:pPr>
+      <w:r>
+        <w:t xml:space="preserve">         </w:t>
+      </w:r>
+    </w:p>
+    <w:p>
+      <w:pPr>
+        <w:spacing w:after="15" w:line="259" w:lineRule="auto"/>
+        <w:ind w:left="0" w:firstLine="0"/>
+      </w:pPr>
+      <w:r>
+        <w:t xml:space="preserve"> </w:t>
       </w:r>
     </w:p>
     <w:p>
@@ -4603,10 +4829,7 @@
         <w:ind w:left="-5" w:right="53"/>
       </w:pPr>
       <w:r>
-        <w:t>Kịch bản:</w:t>
-      </w:r>
-      <w:r>
-        <w:t xml:space="preserve"> Bạn sẽ tạo một chương trình quản lý điểm sinh viên đơn giản sử dụng if/else và vòng lặp. </w:t>
+        <w:t xml:space="preserve">        // TODO 3: Viết cấu trúc if/else if/else để xếp loại </w:t>
       </w:r>
     </w:p>
     <w:p>
@@ -4620,14 +4843,27 @@
     </w:p>
     <w:p>
       <w:pPr>
-        <w:spacing w:after="19" w:line="259" w:lineRule="auto"/>
-        <w:ind w:left="-5"/>
-      </w:pPr>
-      <w:r>
-        <w:t>Code Khởi đầu (Starter Code):</w:t>
-      </w:r>
-      <w:r>
-        <w:t xml:space="preserve"> </w:t>
+        <w:ind w:left="-5" w:right="53"/>
+      </w:pPr>
+      <w:r>
+        <w:t xml:space="preserve">        // Tiêu chí: </w:t>
+      </w:r>
+    </w:p>
+    <w:p>
+      <w:pPr>
+        <w:spacing w:after="15" w:line="259" w:lineRule="auto"/>
+        <w:ind w:left="0" w:firstLine="0"/>
+      </w:pPr>
+      <w:r>
+        <w:t xml:space="preserve"> </w:t>
+      </w:r>
+    </w:p>
+    <w:p>
+      <w:pPr>
+        <w:ind w:left="-5" w:right="53"/>
+      </w:pPr>
+      <w:r>
+        <w:t xml:space="preserve">        // - Nếu điểm &gt;= 8.5 =&gt; "Giỏi" </w:t>
       </w:r>
     </w:p>
     <w:p>
@@ -4644,7 +4880,24 @@
         <w:ind w:left="-5" w:right="53"/>
       </w:pPr>
       <w:r>
-        <w:t xml:space="preserve">using System; </w:t>
+        <w:t xml:space="preserve">        // - Nếu điểm &gt;= 7.0 =&gt; "Khá" </w:t>
+      </w:r>
+    </w:p>
+    <w:p>
+      <w:pPr>
+        <w:spacing w:after="0" w:line="259" w:lineRule="auto"/>
+        <w:ind w:left="0" w:firstLine="0"/>
+      </w:pPr>
+      <w:r>
+        <w:t xml:space="preserve"> </w:t>
+      </w:r>
+    </w:p>
+    <w:p>
+      <w:pPr>
+        <w:ind w:left="-5" w:right="53"/>
+      </w:pPr>
+      <w:r>
+        <w:t xml:space="preserve">        // - Nếu điểm &gt;= 5.5 =&gt; "Trung bình" </w:t>
       </w:r>
     </w:p>
     <w:p>
@@ -4661,7 +4914,77 @@
         <w:ind w:left="-5" w:right="53"/>
       </w:pPr>
       <w:r>
-        <w:t xml:space="preserve">class Program </w:t>
+        <w:t xml:space="preserve">        // - Nếu điểm &lt; 5.5 =&gt; "Yếu" </w:t>
+      </w:r>
+    </w:p>
+    <w:p>
+      <w:pPr>
+        <w:spacing w:after="15" w:line="259" w:lineRule="auto"/>
+        <w:ind w:left="0" w:firstLine="0"/>
+      </w:pPr>
+      <w:r>
+        <w:t xml:space="preserve"> </w:t>
+      </w:r>
+    </w:p>
+    <w:p>
+      <w:pPr>
+        <w:spacing w:after="15" w:line="259" w:lineRule="auto"/>
+        <w:ind w:left="0" w:firstLine="0"/>
+      </w:pPr>
+      <w:r>
+        <w:t xml:space="preserve">         </w:t>
+      </w:r>
+    </w:p>
+    <w:p>
+      <w:pPr>
+        <w:spacing w:after="15" w:line="259" w:lineRule="auto"/>
+        <w:ind w:left="0" w:firstLine="0"/>
+      </w:pPr>
+      <w:r>
+        <w:t xml:space="preserve"> </w:t>
+      </w:r>
+    </w:p>
+    <w:p>
+      <w:pPr>
+        <w:ind w:left="-5" w:right="53"/>
+      </w:pPr>
+      <w:r>
+        <w:t xml:space="preserve">        // (Viết code của bạn tại đây) </w:t>
+      </w:r>
+    </w:p>
+    <w:p>
+      <w:pPr>
+        <w:spacing w:after="15" w:line="259" w:lineRule="auto"/>
+        <w:ind w:left="0" w:firstLine="0"/>
+      </w:pPr>
+      <w:r>
+        <w:t xml:space="preserve"> </w:t>
+      </w:r>
+    </w:p>
+    <w:p>
+      <w:pPr>
+        <w:spacing w:after="15" w:line="259" w:lineRule="auto"/>
+        <w:ind w:left="0" w:firstLine="0"/>
+      </w:pPr>
+      <w:r>
+        <w:t xml:space="preserve">         </w:t>
+      </w:r>
+    </w:p>
+    <w:p>
+      <w:pPr>
+        <w:spacing w:after="15" w:line="259" w:lineRule="auto"/>
+        <w:ind w:left="0" w:firstLine="0"/>
+      </w:pPr>
+      <w:r>
+        <w:t xml:space="preserve"> </w:t>
+      </w:r>
+    </w:p>
+    <w:p>
+      <w:pPr>
+        <w:ind w:left="-5" w:right="53"/>
+      </w:pPr>
+      <w:r>
+        <w:t xml:space="preserve">        // TODO 4: Viết vòng lặp for để in ra bảng điểm của 3 sinh viên </w:t>
       </w:r>
     </w:p>
     <w:p>
@@ -4678,7 +5001,7 @@
         <w:ind w:left="-5" w:right="53"/>
       </w:pPr>
       <w:r>
-        <w:t xml:space="preserve">{ </w:t>
+        <w:t xml:space="preserve">        // Gợi ý: Tạo 2 mảng lưu tên và điểm, rồi dùng for để duyệt </w:t>
       </w:r>
     </w:p>
     <w:p>
@@ -4692,10 +5015,28 @@
     </w:p>
     <w:p>
       <w:pPr>
+        <w:spacing w:after="15" w:line="259" w:lineRule="auto"/>
+        <w:ind w:left="0" w:firstLine="0"/>
+      </w:pPr>
+      <w:r>
+        <w:t xml:space="preserve">         </w:t>
+      </w:r>
+    </w:p>
+    <w:p>
+      <w:pPr>
+        <w:spacing w:after="17" w:line="259" w:lineRule="auto"/>
+        <w:ind w:left="0" w:firstLine="0"/>
+      </w:pPr>
+      <w:r>
+        <w:t xml:space="preserve"> </w:t>
+      </w:r>
+    </w:p>
+    <w:p>
+      <w:pPr>
         <w:ind w:left="-5" w:right="53"/>
       </w:pPr>
       <w:r>
-        <w:t xml:space="preserve">    static void Main() </w:t>
+        <w:t xml:space="preserve">        string[] tenSV = { "Nguyễn Văn A", "Trần Thị B", "Lê Văn C" }; </w:t>
       </w:r>
     </w:p>
     <w:p>
@@ -4712,7 +5053,7 @@
         <w:ind w:left="-5" w:right="53"/>
       </w:pPr>
       <w:r>
-        <w:t xml:space="preserve">    { </w:t>
+        <w:t xml:space="preserve">        double[] diemSV = { 8.5, 7.2, 5.8 }; </w:t>
       </w:r>
     </w:p>
     <w:p>
@@ -4726,10 +5067,28 @@
     </w:p>
     <w:p>
       <w:pPr>
+        <w:spacing w:after="17" w:line="259" w:lineRule="auto"/>
+        <w:ind w:left="0" w:firstLine="0"/>
+      </w:pPr>
+      <w:r>
+        <w:t xml:space="preserve">         </w:t>
+      </w:r>
+    </w:p>
+    <w:p>
+      <w:pPr>
+        <w:spacing w:after="15" w:line="259" w:lineRule="auto"/>
+        <w:ind w:left="0" w:firstLine="0"/>
+      </w:pPr>
+      <w:r>
+        <w:t xml:space="preserve"> </w:t>
+      </w:r>
+    </w:p>
+    <w:p>
+      <w:pPr>
         <w:ind w:left="-5" w:right="53"/>
       </w:pPr>
       <w:r>
-        <w:t xml:space="preserve">        Console.WriteLine("=== Chương trình Xếp loại Sinh viên ===\n"); </w:t>
+        <w:t xml:space="preserve">        Console.WriteLine("\n=== Bảng Điểm ==="); </w:t>
       </w:r>
     </w:p>
     <w:p>
@@ -4743,10 +5102,96 @@
     </w:p>
     <w:p>
       <w:pPr>
+        <w:ind w:left="-5" w:right="53"/>
+      </w:pPr>
+      <w:r>
+        <w:t xml:space="preserve">        for (int i = 0; i &lt; tenSV.Length; i++) </w:t>
+      </w:r>
+    </w:p>
+    <w:p>
+      <w:pPr>
         <w:spacing w:after="17" w:line="259" w:lineRule="auto"/>
         <w:ind w:left="0" w:firstLine="0"/>
       </w:pPr>
       <w:r>
+        <w:t xml:space="preserve"> </w:t>
+      </w:r>
+    </w:p>
+    <w:p>
+      <w:pPr>
+        <w:ind w:left="-5" w:right="53"/>
+      </w:pPr>
+      <w:r>
+        <w:t xml:space="preserve">        { </w:t>
+      </w:r>
+    </w:p>
+    <w:p>
+      <w:pPr>
+        <w:spacing w:after="15" w:line="259" w:lineRule="auto"/>
+        <w:ind w:left="0" w:firstLine="0"/>
+      </w:pPr>
+      <w:r>
+        <w:t xml:space="preserve"> </w:t>
+      </w:r>
+    </w:p>
+    <w:p>
+      <w:pPr>
+        <w:ind w:left="-5" w:right="53"/>
+      </w:pPr>
+      <w:r>
+        <w:t xml:space="preserve">            // TODO 5: In ra tên, điểm và xếp loại của từng sinh viên </w:t>
+      </w:r>
+    </w:p>
+    <w:p>
+      <w:pPr>
+        <w:spacing w:after="17" w:line="259" w:lineRule="auto"/>
+        <w:ind w:left="0" w:firstLine="0"/>
+      </w:pPr>
+      <w:r>
+        <w:t xml:space="preserve"> </w:t>
+      </w:r>
+    </w:p>
+    <w:p>
+      <w:pPr>
+        <w:ind w:left="-5" w:right="53"/>
+      </w:pPr>
+      <w:r>
+        <w:t xml:space="preserve">            // (Viết code của bạn tại đây) </w:t>
+      </w:r>
+    </w:p>
+    <w:p>
+      <w:pPr>
+        <w:spacing w:after="15" w:line="259" w:lineRule="auto"/>
+        <w:ind w:left="0" w:firstLine="0"/>
+      </w:pPr>
+      <w:r>
+        <w:t xml:space="preserve"> </w:t>
+      </w:r>
+    </w:p>
+    <w:p>
+      <w:pPr>
+        <w:ind w:left="-5" w:right="53"/>
+      </w:pPr>
+      <w:r>
+        <w:lastRenderedPageBreak/>
+        <w:t xml:space="preserve">        } </w:t>
+      </w:r>
+    </w:p>
+    <w:p>
+      <w:pPr>
+        <w:spacing w:after="15" w:line="259" w:lineRule="auto"/>
+        <w:ind w:left="0" w:firstLine="0"/>
+      </w:pPr>
+      <w:r>
+        <w:t xml:space="preserve"> </w:t>
+      </w:r>
+    </w:p>
+    <w:p>
+      <w:pPr>
+        <w:spacing w:after="17" w:line="259" w:lineRule="auto"/>
+        <w:ind w:left="0" w:firstLine="0"/>
+      </w:pPr>
+      <w:r>
         <w:t xml:space="preserve">         </w:t>
       </w:r>
     </w:p>
@@ -4764,7 +5209,7 @@
         <w:ind w:left="-5" w:right="53"/>
       </w:pPr>
       <w:r>
-        <w:t xml:space="preserve">        // TODO 1: Khai báo biến thông tin sinh viên </w:t>
+        <w:t xml:space="preserve">        // TODO 6: (Tùy chọn) Dùng while loop để tính tổng điểm </w:t>
       </w:r>
     </w:p>
     <w:p>
@@ -4781,12 +5226,12 @@
         <w:ind w:left="-5" w:right="53"/>
       </w:pPr>
       <w:r>
-        <w:t xml:space="preserve">        // string hoVaTen = "Nguyễn Văn A"; (Thay bằng tên của bạn) </w:t>
-      </w:r>
-    </w:p>
-    <w:p>
-      <w:pPr>
-        <w:spacing w:after="17" w:line="259" w:lineRule="auto"/>
+        <w:t xml:space="preserve">        // Gợi ý: Duyệt mảng diemSV và cộng tất cả lại </w:t>
+      </w:r>
+    </w:p>
+    <w:p>
+      <w:pPr>
+        <w:spacing w:after="15" w:line="259" w:lineRule="auto"/>
         <w:ind w:left="0" w:firstLine="0"/>
       </w:pPr>
       <w:r>
@@ -4798,7 +5243,7 @@
         <w:ind w:left="-5" w:right="53"/>
       </w:pPr>
       <w:r>
-        <w:t xml:space="preserve">        // double diem = 7.5; (Thay bằng điểm của bạn) </w:t>
+        <w:t xml:space="preserve">        double tongDiem = 0; </w:t>
       </w:r>
     </w:p>
     <w:p>
@@ -4812,554 +5257,35 @@
     </w:p>
     <w:p>
       <w:pPr>
+        <w:ind w:left="-5" w:right="53"/>
+      </w:pPr>
+      <w:r>
+        <w:t xml:space="preserve">        int j = 0; </w:t>
+      </w:r>
+    </w:p>
+    <w:p>
+      <w:pPr>
+        <w:spacing w:after="0" w:line="259" w:lineRule="auto"/>
+        <w:ind w:left="0" w:firstLine="0"/>
+      </w:pPr>
+      <w:r>
+        <w:t xml:space="preserve"> </w:t>
+      </w:r>
+    </w:p>
+    <w:p>
+      <w:pPr>
+        <w:ind w:left="-5" w:right="53"/>
+      </w:pPr>
+      <w:r>
+        <w:t xml:space="preserve">        while (j &lt; diemSV.Length) </w:t>
+      </w:r>
+    </w:p>
+    <w:p>
+      <w:pPr>
         <w:spacing w:after="15" w:line="259" w:lineRule="auto"/>
         <w:ind w:left="0" w:firstLine="0"/>
       </w:pPr>
       <w:r>
-        <w:t xml:space="preserve">         </w:t>
-      </w:r>
-    </w:p>
-    <w:p>
-      <w:pPr>
-        <w:spacing w:after="17" w:line="259" w:lineRule="auto"/>
-        <w:ind w:left="0" w:firstLine="0"/>
-      </w:pPr>
-      <w:r>
-        <w:t xml:space="preserve"> </w:t>
-      </w:r>
-    </w:p>
-    <w:p>
-      <w:pPr>
-        <w:ind w:left="-5" w:right="53"/>
-      </w:pPr>
-      <w:r>
-        <w:t xml:space="preserve">        // TODO 2: In ra thông tin sinh viên </w:t>
-      </w:r>
-    </w:p>
-    <w:p>
-      <w:pPr>
-        <w:spacing w:after="15" w:line="259" w:lineRule="auto"/>
-        <w:ind w:left="0" w:firstLine="0"/>
-      </w:pPr>
-      <w:r>
-        <w:t xml:space="preserve"> </w:t>
-      </w:r>
-    </w:p>
-    <w:p>
-      <w:pPr>
-        <w:ind w:left="-5" w:right="53"/>
-      </w:pPr>
-      <w:r>
-        <w:t xml:space="preserve">        // Console.WriteLine($"Họ tên: {hoVaTen}"); </w:t>
-      </w:r>
-    </w:p>
-    <w:p>
-      <w:pPr>
-        <w:spacing w:after="15" w:line="259" w:lineRule="auto"/>
-        <w:ind w:left="0" w:firstLine="0"/>
-      </w:pPr>
-      <w:r>
-        <w:t xml:space="preserve"> </w:t>
-      </w:r>
-    </w:p>
-    <w:p>
-      <w:pPr>
-        <w:ind w:left="-5" w:right="53"/>
-      </w:pPr>
-      <w:r>
-        <w:t xml:space="preserve">        // Console.WriteLine($"Điểm: {diem}\n"); </w:t>
-      </w:r>
-    </w:p>
-    <w:p>
-      <w:pPr>
-        <w:spacing w:after="15" w:line="259" w:lineRule="auto"/>
-        <w:ind w:left="0" w:firstLine="0"/>
-      </w:pPr>
-      <w:r>
-        <w:t xml:space="preserve"> </w:t>
-      </w:r>
-    </w:p>
-    <w:p>
-      <w:pPr>
-        <w:spacing w:after="15" w:line="259" w:lineRule="auto"/>
-        <w:ind w:left="0" w:firstLine="0"/>
-      </w:pPr>
-      <w:r>
-        <w:t xml:space="preserve">         </w:t>
-      </w:r>
-    </w:p>
-    <w:p>
-      <w:pPr>
-        <w:spacing w:after="15" w:line="259" w:lineRule="auto"/>
-        <w:ind w:left="0" w:firstLine="0"/>
-      </w:pPr>
-      <w:r>
-        <w:t xml:space="preserve"> </w:t>
-      </w:r>
-    </w:p>
-    <w:p>
-      <w:pPr>
-        <w:ind w:left="-5" w:right="53"/>
-      </w:pPr>
-      <w:r>
-        <w:t xml:space="preserve">        // TODO 3: Viết cấu trúc if/else if/else để xếp loại </w:t>
-      </w:r>
-    </w:p>
-    <w:p>
-      <w:pPr>
-        <w:spacing w:after="15" w:line="259" w:lineRule="auto"/>
-        <w:ind w:left="0" w:firstLine="0"/>
-      </w:pPr>
-      <w:r>
-        <w:t xml:space="preserve"> </w:t>
-      </w:r>
-    </w:p>
-    <w:p>
-      <w:pPr>
-        <w:ind w:left="-5" w:right="53"/>
-      </w:pPr>
-      <w:r>
-        <w:t xml:space="preserve">        // Tiêu chí: </w:t>
-      </w:r>
-    </w:p>
-    <w:p>
-      <w:pPr>
-        <w:spacing w:after="15" w:line="259" w:lineRule="auto"/>
-        <w:ind w:left="0" w:firstLine="0"/>
-      </w:pPr>
-      <w:r>
-        <w:t xml:space="preserve"> </w:t>
-      </w:r>
-    </w:p>
-    <w:p>
-      <w:pPr>
-        <w:ind w:left="-5" w:right="53"/>
-      </w:pPr>
-      <w:r>
-        <w:t xml:space="preserve">        // - Nếu điểm &gt;= 8.5 =&gt; "Giỏi" </w:t>
-      </w:r>
-    </w:p>
-    <w:p>
-      <w:pPr>
-        <w:spacing w:after="17" w:line="259" w:lineRule="auto"/>
-        <w:ind w:left="0" w:firstLine="0"/>
-      </w:pPr>
-      <w:r>
-        <w:t xml:space="preserve"> </w:t>
-      </w:r>
-    </w:p>
-    <w:p>
-      <w:pPr>
-        <w:ind w:left="-5" w:right="53"/>
-      </w:pPr>
-      <w:r>
-        <w:t xml:space="preserve">        // - Nếu điểm &gt;= 7.0 =&gt; "Khá" </w:t>
-      </w:r>
-    </w:p>
-    <w:p>
-      <w:pPr>
-        <w:spacing w:after="0" w:line="259" w:lineRule="auto"/>
-        <w:ind w:left="0" w:firstLine="0"/>
-      </w:pPr>
-      <w:r>
-        <w:t xml:space="preserve"> </w:t>
-      </w:r>
-    </w:p>
-    <w:p>
-      <w:pPr>
-        <w:ind w:left="-5" w:right="53"/>
-      </w:pPr>
-      <w:r>
-        <w:t xml:space="preserve">        // - Nếu điểm &gt;= 5.5 =&gt; "Trung bình" </w:t>
-      </w:r>
-    </w:p>
-    <w:p>
-      <w:pPr>
-        <w:spacing w:after="15" w:line="259" w:lineRule="auto"/>
-        <w:ind w:left="0" w:firstLine="0"/>
-      </w:pPr>
-      <w:r>
-        <w:lastRenderedPageBreak/>
-        <w:t xml:space="preserve"> </w:t>
-      </w:r>
-    </w:p>
-    <w:p>
-      <w:pPr>
-        <w:ind w:left="-5" w:right="53"/>
-      </w:pPr>
-      <w:r>
-        <w:t xml:space="preserve">        // - Nếu điểm &lt; 5.5 =&gt; "Yếu" </w:t>
-      </w:r>
-    </w:p>
-    <w:p>
-      <w:pPr>
-        <w:spacing w:after="15" w:line="259" w:lineRule="auto"/>
-        <w:ind w:left="0" w:firstLine="0"/>
-      </w:pPr>
-      <w:r>
-        <w:t xml:space="preserve"> </w:t>
-      </w:r>
-    </w:p>
-    <w:p>
-      <w:pPr>
-        <w:spacing w:after="15" w:line="259" w:lineRule="auto"/>
-        <w:ind w:left="0" w:firstLine="0"/>
-      </w:pPr>
-      <w:r>
-        <w:t xml:space="preserve">         </w:t>
-      </w:r>
-    </w:p>
-    <w:p>
-      <w:pPr>
-        <w:spacing w:after="15" w:line="259" w:lineRule="auto"/>
-        <w:ind w:left="0" w:firstLine="0"/>
-      </w:pPr>
-      <w:r>
-        <w:t xml:space="preserve"> </w:t>
-      </w:r>
-    </w:p>
-    <w:p>
-      <w:pPr>
-        <w:ind w:left="-5" w:right="53"/>
-      </w:pPr>
-      <w:r>
-        <w:t xml:space="preserve">        // (Viết code của bạn tại đây) </w:t>
-      </w:r>
-    </w:p>
-    <w:p>
-      <w:pPr>
-        <w:spacing w:after="15" w:line="259" w:lineRule="auto"/>
-        <w:ind w:left="0" w:firstLine="0"/>
-      </w:pPr>
-      <w:r>
-        <w:t xml:space="preserve"> </w:t>
-      </w:r>
-    </w:p>
-    <w:p>
-      <w:pPr>
-        <w:spacing w:after="15" w:line="259" w:lineRule="auto"/>
-        <w:ind w:left="0" w:firstLine="0"/>
-      </w:pPr>
-      <w:r>
-        <w:t xml:space="preserve">         </w:t>
-      </w:r>
-    </w:p>
-    <w:p>
-      <w:pPr>
-        <w:spacing w:after="15" w:line="259" w:lineRule="auto"/>
-        <w:ind w:left="0" w:firstLine="0"/>
-      </w:pPr>
-      <w:r>
-        <w:t xml:space="preserve"> </w:t>
-      </w:r>
-    </w:p>
-    <w:p>
-      <w:pPr>
-        <w:ind w:left="-5" w:right="53"/>
-      </w:pPr>
-      <w:r>
-        <w:t xml:space="preserve">        // TODO 4: Viết vòng lặp for để in ra bảng điểm của 3 sinh viên </w:t>
-      </w:r>
-    </w:p>
-    <w:p>
-      <w:pPr>
-        <w:spacing w:after="17" w:line="259" w:lineRule="auto"/>
-        <w:ind w:left="0" w:firstLine="0"/>
-      </w:pPr>
-      <w:r>
-        <w:t xml:space="preserve"> </w:t>
-      </w:r>
-    </w:p>
-    <w:p>
-      <w:pPr>
-        <w:ind w:left="-5" w:right="53"/>
-      </w:pPr>
-      <w:r>
-        <w:t xml:space="preserve">        // Gợi ý: Tạo 2 mảng lưu tên và điểm, rồi dùng for để duyệt </w:t>
-      </w:r>
-    </w:p>
-    <w:p>
-      <w:pPr>
-        <w:spacing w:after="15" w:line="259" w:lineRule="auto"/>
-        <w:ind w:left="0" w:firstLine="0"/>
-      </w:pPr>
-      <w:r>
-        <w:t xml:space="preserve"> </w:t>
-      </w:r>
-    </w:p>
-    <w:p>
-      <w:pPr>
-        <w:spacing w:after="15" w:line="259" w:lineRule="auto"/>
-        <w:ind w:left="0" w:firstLine="0"/>
-      </w:pPr>
-      <w:r>
-        <w:t xml:space="preserve">         </w:t>
-      </w:r>
-    </w:p>
-    <w:p>
-      <w:pPr>
-        <w:spacing w:after="17" w:line="259" w:lineRule="auto"/>
-        <w:ind w:left="0" w:firstLine="0"/>
-      </w:pPr>
-      <w:r>
-        <w:t xml:space="preserve"> </w:t>
-      </w:r>
-    </w:p>
-    <w:p>
-      <w:pPr>
-        <w:ind w:left="-5" w:right="53"/>
-      </w:pPr>
-      <w:r>
-        <w:t xml:space="preserve">        string[] tenSV = { "Nguyễn Văn A", "Trần Thị B", "Lê Văn C" }; </w:t>
-      </w:r>
-    </w:p>
-    <w:p>
-      <w:pPr>
-        <w:spacing w:after="15" w:line="259" w:lineRule="auto"/>
-        <w:ind w:left="0" w:firstLine="0"/>
-      </w:pPr>
-      <w:r>
-        <w:t xml:space="preserve"> </w:t>
-      </w:r>
-    </w:p>
-    <w:p>
-      <w:pPr>
-        <w:ind w:left="-5" w:right="53"/>
-      </w:pPr>
-      <w:r>
-        <w:t xml:space="preserve">        double[] diemSV = { 8.5, 7.2, 5.8 }; </w:t>
-      </w:r>
-    </w:p>
-    <w:p>
-      <w:pPr>
-        <w:spacing w:after="15" w:line="259" w:lineRule="auto"/>
-        <w:ind w:left="0" w:firstLine="0"/>
-      </w:pPr>
-      <w:r>
-        <w:t xml:space="preserve"> </w:t>
-      </w:r>
-    </w:p>
-    <w:p>
-      <w:pPr>
-        <w:spacing w:after="17" w:line="259" w:lineRule="auto"/>
-        <w:ind w:left="0" w:firstLine="0"/>
-      </w:pPr>
-      <w:r>
-        <w:t xml:space="preserve">         </w:t>
-      </w:r>
-    </w:p>
-    <w:p>
-      <w:pPr>
-        <w:spacing w:after="15" w:line="259" w:lineRule="auto"/>
-        <w:ind w:left="0" w:firstLine="0"/>
-      </w:pPr>
-      <w:r>
-        <w:t xml:space="preserve"> </w:t>
-      </w:r>
-    </w:p>
-    <w:p>
-      <w:pPr>
-        <w:ind w:left="-5" w:right="53"/>
-      </w:pPr>
-      <w:r>
-        <w:t xml:space="preserve">        Console.WriteLine("\n=== Bảng Điểm ==="); </w:t>
-      </w:r>
-    </w:p>
-    <w:p>
-      <w:pPr>
-        <w:spacing w:after="15" w:line="259" w:lineRule="auto"/>
-        <w:ind w:left="0" w:firstLine="0"/>
-      </w:pPr>
-      <w:r>
-        <w:t xml:space="preserve"> </w:t>
-      </w:r>
-    </w:p>
-    <w:p>
-      <w:pPr>
-        <w:ind w:left="-5" w:right="53"/>
-      </w:pPr>
-      <w:r>
-        <w:t xml:space="preserve">        for (int i = 0; i &lt; tenSV.Length; i++) </w:t>
-      </w:r>
-    </w:p>
-    <w:p>
-      <w:pPr>
-        <w:spacing w:after="17" w:line="259" w:lineRule="auto"/>
-        <w:ind w:left="0" w:firstLine="0"/>
-      </w:pPr>
-      <w:r>
-        <w:t xml:space="preserve"> </w:t>
-      </w:r>
-    </w:p>
-    <w:p>
-      <w:pPr>
-        <w:ind w:left="-5" w:right="53"/>
-      </w:pPr>
-      <w:r>
-        <w:t xml:space="preserve">        { </w:t>
-      </w:r>
-    </w:p>
-    <w:p>
-      <w:pPr>
-        <w:spacing w:after="15" w:line="259" w:lineRule="auto"/>
-        <w:ind w:left="0" w:firstLine="0"/>
-      </w:pPr>
-      <w:r>
-        <w:t xml:space="preserve"> </w:t>
-      </w:r>
-    </w:p>
-    <w:p>
-      <w:pPr>
-        <w:ind w:left="-5" w:right="53"/>
-      </w:pPr>
-      <w:r>
-        <w:t xml:space="preserve">            // TODO 5: In ra tên, điểm và xếp loại của từng sinh viên </w:t>
-      </w:r>
-    </w:p>
-    <w:p>
-      <w:pPr>
-        <w:spacing w:after="17" w:line="259" w:lineRule="auto"/>
-        <w:ind w:left="0" w:firstLine="0"/>
-      </w:pPr>
-      <w:r>
-        <w:t xml:space="preserve"> </w:t>
-      </w:r>
-    </w:p>
-    <w:p>
-      <w:pPr>
-        <w:ind w:left="-5" w:right="53"/>
-      </w:pPr>
-      <w:r>
-        <w:t xml:space="preserve">            // (Viết code của bạn tại đây) </w:t>
-      </w:r>
-    </w:p>
-    <w:p>
-      <w:pPr>
-        <w:spacing w:after="15" w:line="259" w:lineRule="auto"/>
-        <w:ind w:left="0" w:firstLine="0"/>
-      </w:pPr>
-      <w:r>
-        <w:t xml:space="preserve"> </w:t>
-      </w:r>
-    </w:p>
-    <w:p>
-      <w:pPr>
-        <w:ind w:left="-5" w:right="53"/>
-      </w:pPr>
-      <w:r>
-        <w:t xml:space="preserve">        } </w:t>
-      </w:r>
-    </w:p>
-    <w:p>
-      <w:pPr>
-        <w:spacing w:after="15" w:line="259" w:lineRule="auto"/>
-        <w:ind w:left="0" w:firstLine="0"/>
-      </w:pPr>
-      <w:r>
-        <w:t xml:space="preserve"> </w:t>
-      </w:r>
-    </w:p>
-    <w:p>
-      <w:pPr>
-        <w:spacing w:after="17" w:line="259" w:lineRule="auto"/>
-        <w:ind w:left="0" w:firstLine="0"/>
-      </w:pPr>
-      <w:r>
-        <w:t xml:space="preserve">         </w:t>
-      </w:r>
-    </w:p>
-    <w:p>
-      <w:pPr>
-        <w:spacing w:after="15" w:line="259" w:lineRule="auto"/>
-        <w:ind w:left="0" w:firstLine="0"/>
-      </w:pPr>
-      <w:r>
-        <w:t xml:space="preserve"> </w:t>
-      </w:r>
-    </w:p>
-    <w:p>
-      <w:pPr>
-        <w:ind w:left="-5" w:right="53"/>
-      </w:pPr>
-      <w:r>
-        <w:t xml:space="preserve">        // TODO 6: (Tùy chọn) Dùng while loop để tính tổng điểm </w:t>
-      </w:r>
-    </w:p>
-    <w:p>
-      <w:pPr>
-        <w:spacing w:after="15" w:line="259" w:lineRule="auto"/>
-        <w:ind w:left="0" w:firstLine="0"/>
-      </w:pPr>
-      <w:r>
-        <w:t xml:space="preserve"> </w:t>
-      </w:r>
-    </w:p>
-    <w:p>
-      <w:pPr>
-        <w:ind w:left="-5" w:right="53"/>
-      </w:pPr>
-      <w:r>
-        <w:t xml:space="preserve">        // Gợi ý: Duyệt mảng diemSV và cộng tất cả lại </w:t>
-      </w:r>
-    </w:p>
-    <w:p>
-      <w:pPr>
-        <w:spacing w:after="15" w:line="259" w:lineRule="auto"/>
-        <w:ind w:left="0" w:firstLine="0"/>
-      </w:pPr>
-      <w:r>
-        <w:t xml:space="preserve"> </w:t>
-      </w:r>
-    </w:p>
-    <w:p>
-      <w:pPr>
-        <w:ind w:left="-5" w:right="53"/>
-      </w:pPr>
-      <w:r>
-        <w:t xml:space="preserve">        double tongDiem = 0; </w:t>
-      </w:r>
-    </w:p>
-    <w:p>
-      <w:pPr>
-        <w:spacing w:after="15" w:line="259" w:lineRule="auto"/>
-        <w:ind w:left="0" w:firstLine="0"/>
-      </w:pPr>
-      <w:r>
-        <w:t xml:space="preserve"> </w:t>
-      </w:r>
-    </w:p>
-    <w:p>
-      <w:pPr>
-        <w:ind w:left="-5" w:right="53"/>
-      </w:pPr>
-      <w:r>
-        <w:t xml:space="preserve">        int j = 0; </w:t>
-      </w:r>
-    </w:p>
-    <w:p>
-      <w:pPr>
-        <w:spacing w:after="0" w:line="259" w:lineRule="auto"/>
-        <w:ind w:left="0" w:firstLine="0"/>
-      </w:pPr>
-      <w:r>
-        <w:t xml:space="preserve"> </w:t>
-      </w:r>
-    </w:p>
-    <w:p>
-      <w:pPr>
-        <w:ind w:left="-5" w:right="53"/>
-      </w:pPr>
-      <w:r>
-        <w:t xml:space="preserve">        while (j &lt; diemSV.Length) </w:t>
-      </w:r>
-    </w:p>
-    <w:p>
-      <w:pPr>
-        <w:spacing w:after="15" w:line="259" w:lineRule="auto"/>
-        <w:ind w:left="0" w:firstLine="0"/>
-      </w:pPr>
-      <w:r>
-        <w:lastRenderedPageBreak/>
         <w:t xml:space="preserve"> </w:t>
       </w:r>
     </w:p>
@@ -5520,10 +5446,7 @@
         <w:ind w:right="53" w:hanging="284"/>
       </w:pPr>
       <w:r>
-        <w:t>Code đã hoàn thiện:</w:t>
-      </w:r>
-      <w:r>
-        <w:t xml:space="preserve"> Dán toàn bộ code của file </w:t>
+        <w:t xml:space="preserve">Code đã hoàn thiện: Dán toàn bộ code của file </w:t>
       </w:r>
       <w:r>
         <w:rPr>
@@ -5550,11 +5473,846 @@
         <w:ind w:left="-5"/>
       </w:pPr>
       <w:r>
-        <w:t>(Dán code của bạn vào đây)</w:t>
-      </w:r>
-      <w:r>
-        <w:t xml:space="preserve"> </w:t>
-      </w:r>
+        <w:t xml:space="preserve">(Dán code của bạn vào đây) </w:t>
+      </w:r>
+      <w:r>
+        <w:t>using System;</w:t>
+      </w:r>
+    </w:p>
+    <w:p>
+      <w:pPr>
+        <w:spacing w:after="16" w:line="259" w:lineRule="auto"/>
+        <w:ind w:left="-5"/>
+      </w:pPr>
+      <w:r>
+        <w:t>using System.Text;</w:t>
+      </w:r>
+    </w:p>
+    <w:p>
+      <w:pPr>
+        <w:spacing w:after="16" w:line="259" w:lineRule="auto"/>
+        <w:ind w:left="-5"/>
+      </w:pPr>
+    </w:p>
+    <w:p>
+      <w:pPr>
+        <w:spacing w:after="16" w:line="259" w:lineRule="auto"/>
+        <w:ind w:left="-5"/>
+      </w:pPr>
+      <w:r>
+        <w:t>class Program</w:t>
+      </w:r>
+    </w:p>
+    <w:p>
+      <w:pPr>
+        <w:spacing w:after="16" w:line="259" w:lineRule="auto"/>
+        <w:ind w:left="-5"/>
+      </w:pPr>
+      <w:r>
+        <w:t>{</w:t>
+      </w:r>
+    </w:p>
+    <w:p>
+      <w:pPr>
+        <w:spacing w:after="16" w:line="259" w:lineRule="auto"/>
+        <w:ind w:left="-5"/>
+      </w:pPr>
+      <w:r>
+        <w:t>    static void Main()</w:t>
+      </w:r>
+    </w:p>
+    <w:p>
+      <w:pPr>
+        <w:spacing w:after="16" w:line="259" w:lineRule="auto"/>
+        <w:ind w:left="-5"/>
+      </w:pPr>
+      <w:r>
+        <w:t>    {</w:t>
+      </w:r>
+    </w:p>
+    <w:p>
+      <w:pPr>
+        <w:spacing w:after="16" w:line="259" w:lineRule="auto"/>
+        <w:ind w:left="-5"/>
+      </w:pPr>
+      <w:r>
+        <w:t>        // Để hiển thị tiếng Việt có dấu trong Console</w:t>
+      </w:r>
+    </w:p>
+    <w:p>
+      <w:pPr>
+        <w:spacing w:after="16" w:line="259" w:lineRule="auto"/>
+        <w:ind w:left="-5"/>
+      </w:pPr>
+      <w:r>
+        <w:t>        Console.OutputEncoding = Encoding.UTF8;</w:t>
+      </w:r>
+    </w:p>
+    <w:p>
+      <w:pPr>
+        <w:spacing w:after="16" w:line="259" w:lineRule="auto"/>
+        <w:ind w:left="-5"/>
+      </w:pPr>
+    </w:p>
+    <w:p>
+      <w:pPr>
+        <w:spacing w:after="16" w:line="259" w:lineRule="auto"/>
+        <w:ind w:left="-5"/>
+      </w:pPr>
+      <w:r>
+        <w:t>        Console.WriteLine("=== Chương trình Xếp loại Sinh viên ===\n");</w:t>
+      </w:r>
+    </w:p>
+    <w:p>
+      <w:pPr>
+        <w:spacing w:after="16" w:line="259" w:lineRule="auto"/>
+        <w:ind w:left="-5"/>
+      </w:pPr>
+    </w:p>
+    <w:p>
+      <w:pPr>
+        <w:spacing w:after="16" w:line="259" w:lineRule="auto"/>
+        <w:ind w:left="-5"/>
+      </w:pPr>
+      <w:r>
+        <w:t>        // ==========================================</w:t>
+      </w:r>
+    </w:p>
+    <w:p>
+      <w:pPr>
+        <w:spacing w:after="16" w:line="259" w:lineRule="auto"/>
+        <w:ind w:left="-5"/>
+      </w:pPr>
+      <w:r>
+        <w:t>        // TODO 1: Khai báo biến thông tin sinh viên</w:t>
+      </w:r>
+    </w:p>
+    <w:p>
+      <w:pPr>
+        <w:spacing w:after="16" w:line="259" w:lineRule="auto"/>
+        <w:ind w:left="-5"/>
+      </w:pPr>
+      <w:r>
+        <w:t>        // ==========================================</w:t>
+      </w:r>
+    </w:p>
+    <w:p>
+      <w:pPr>
+        <w:spacing w:after="16" w:line="259" w:lineRule="auto"/>
+        <w:ind w:left="-5"/>
+      </w:pPr>
+      <w:r>
+        <w:t>        string hoVaTen = "Nguyễn Văn A";</w:t>
+      </w:r>
+    </w:p>
+    <w:p>
+      <w:pPr>
+        <w:spacing w:after="16" w:line="259" w:lineRule="auto"/>
+        <w:ind w:left="-5"/>
+      </w:pPr>
+      <w:r>
+        <w:t>        double diem = 7.5;</w:t>
+      </w:r>
+    </w:p>
+    <w:p>
+      <w:pPr>
+        <w:spacing w:after="16" w:line="259" w:lineRule="auto"/>
+        <w:ind w:left="-5"/>
+      </w:pPr>
+    </w:p>
+    <w:p>
+      <w:pPr>
+        <w:spacing w:after="16" w:line="259" w:lineRule="auto"/>
+        <w:ind w:left="-5"/>
+      </w:pPr>
+      <w:r>
+        <w:t>        // ==========================================</w:t>
+      </w:r>
+    </w:p>
+    <w:p>
+      <w:pPr>
+        <w:spacing w:after="16" w:line="259" w:lineRule="auto"/>
+        <w:ind w:left="-5"/>
+      </w:pPr>
+      <w:r>
+        <w:t>        // TODO 2: In ra thông tin sinh viên</w:t>
+      </w:r>
+    </w:p>
+    <w:p>
+      <w:pPr>
+        <w:spacing w:after="16" w:line="259" w:lineRule="auto"/>
+        <w:ind w:left="-5"/>
+      </w:pPr>
+      <w:r>
+        <w:t>        // ==========================================</w:t>
+      </w:r>
+    </w:p>
+    <w:p>
+      <w:pPr>
+        <w:spacing w:after="16" w:line="259" w:lineRule="auto"/>
+        <w:ind w:left="-5"/>
+      </w:pPr>
+      <w:r>
+        <w:t>        Console.WriteLine($"Họ tên: {hoVaTen}");</w:t>
+      </w:r>
+    </w:p>
+    <w:p>
+      <w:pPr>
+        <w:spacing w:after="16" w:line="259" w:lineRule="auto"/>
+        <w:ind w:left="-5"/>
+      </w:pPr>
+      <w:r>
+        <w:t>        Console.WriteLine($"Điểm: {diem}");</w:t>
+      </w:r>
+    </w:p>
+    <w:p>
+      <w:pPr>
+        <w:spacing w:after="16" w:line="259" w:lineRule="auto"/>
+        <w:ind w:left="-5"/>
+      </w:pPr>
+    </w:p>
+    <w:p>
+      <w:pPr>
+        <w:spacing w:after="16" w:line="259" w:lineRule="auto"/>
+        <w:ind w:left="-5"/>
+      </w:pPr>
+      <w:r>
+        <w:t>        // ==========================================</w:t>
+      </w:r>
+    </w:p>
+    <w:p>
+      <w:pPr>
+        <w:spacing w:after="16" w:line="259" w:lineRule="auto"/>
+        <w:ind w:left="-5"/>
+      </w:pPr>
+      <w:r>
+        <w:t>        // TODO 3: Viết cấu trúc if/else if/else để xếp loại</w:t>
+      </w:r>
+    </w:p>
+    <w:p>
+      <w:pPr>
+        <w:spacing w:after="16" w:line="259" w:lineRule="auto"/>
+        <w:ind w:left="-5"/>
+      </w:pPr>
+      <w:r>
+        <w:t>        // ==========================================</w:t>
+      </w:r>
+    </w:p>
+    <w:p>
+      <w:pPr>
+        <w:spacing w:after="16" w:line="259" w:lineRule="auto"/>
+        <w:ind w:left="-5"/>
+      </w:pPr>
+      <w:r>
+        <w:t>        Console.Write("Xếp loại cá nhân: ");</w:t>
+      </w:r>
+    </w:p>
+    <w:p>
+      <w:pPr>
+        <w:spacing w:after="16" w:line="259" w:lineRule="auto"/>
+        <w:ind w:left="-5"/>
+      </w:pPr>
+      <w:r>
+        <w:t>        if (diem &gt;= 8.5)</w:t>
+      </w:r>
+    </w:p>
+    <w:p>
+      <w:pPr>
+        <w:spacing w:after="16" w:line="259" w:lineRule="auto"/>
+        <w:ind w:left="-5"/>
+      </w:pPr>
+      <w:r>
+        <w:t>        {</w:t>
+      </w:r>
+    </w:p>
+    <w:p>
+      <w:pPr>
+        <w:spacing w:after="16" w:line="259" w:lineRule="auto"/>
+        <w:ind w:left="-5"/>
+      </w:pPr>
+      <w:r>
+        <w:t>            Console.WriteLine("Giỏi");</w:t>
+      </w:r>
+    </w:p>
+    <w:p>
+      <w:pPr>
+        <w:spacing w:after="16" w:line="259" w:lineRule="auto"/>
+        <w:ind w:left="-5"/>
+      </w:pPr>
+      <w:r>
+        <w:t>        }</w:t>
+      </w:r>
+    </w:p>
+    <w:p>
+      <w:pPr>
+        <w:spacing w:after="16" w:line="259" w:lineRule="auto"/>
+        <w:ind w:left="-5"/>
+      </w:pPr>
+      <w:r>
+        <w:t>        else if (diem &gt;= 7.0)</w:t>
+      </w:r>
+    </w:p>
+    <w:p>
+      <w:pPr>
+        <w:spacing w:after="16" w:line="259" w:lineRule="auto"/>
+        <w:ind w:left="-5"/>
+      </w:pPr>
+      <w:r>
+        <w:t>        {</w:t>
+      </w:r>
+    </w:p>
+    <w:p>
+      <w:pPr>
+        <w:spacing w:after="16" w:line="259" w:lineRule="auto"/>
+        <w:ind w:left="-5"/>
+      </w:pPr>
+      <w:r>
+        <w:t>            Console.WriteLine("Khá");</w:t>
+      </w:r>
+    </w:p>
+    <w:p>
+      <w:pPr>
+        <w:spacing w:after="16" w:line="259" w:lineRule="auto"/>
+        <w:ind w:left="-5"/>
+      </w:pPr>
+      <w:r>
+        <w:t>        }</w:t>
+      </w:r>
+    </w:p>
+    <w:p>
+      <w:pPr>
+        <w:spacing w:after="16" w:line="259" w:lineRule="auto"/>
+        <w:ind w:left="-5"/>
+      </w:pPr>
+      <w:r>
+        <w:t>        else if (diem &gt;= 5.5)</w:t>
+      </w:r>
+    </w:p>
+    <w:p>
+      <w:pPr>
+        <w:spacing w:after="16" w:line="259" w:lineRule="auto"/>
+        <w:ind w:left="-5"/>
+      </w:pPr>
+      <w:r>
+        <w:t>        {</w:t>
+      </w:r>
+    </w:p>
+    <w:p>
+      <w:pPr>
+        <w:spacing w:after="16" w:line="259" w:lineRule="auto"/>
+        <w:ind w:left="-5"/>
+      </w:pPr>
+      <w:r>
+        <w:t>            Console.WriteLine("Trung bình");</w:t>
+      </w:r>
+    </w:p>
+    <w:p>
+      <w:pPr>
+        <w:spacing w:after="16" w:line="259" w:lineRule="auto"/>
+        <w:ind w:left="-5"/>
+      </w:pPr>
+      <w:r>
+        <w:t>        }</w:t>
+      </w:r>
+    </w:p>
+    <w:p>
+      <w:pPr>
+        <w:spacing w:after="16" w:line="259" w:lineRule="auto"/>
+        <w:ind w:left="-5"/>
+      </w:pPr>
+      <w:r>
+        <w:t>        else</w:t>
+      </w:r>
+    </w:p>
+    <w:p>
+      <w:pPr>
+        <w:spacing w:after="16" w:line="259" w:lineRule="auto"/>
+        <w:ind w:left="-5"/>
+      </w:pPr>
+      <w:r>
+        <w:t>        {</w:t>
+      </w:r>
+    </w:p>
+    <w:p>
+      <w:pPr>
+        <w:spacing w:after="16" w:line="259" w:lineRule="auto"/>
+        <w:ind w:left="-5"/>
+      </w:pPr>
+      <w:r>
+        <w:t>            Console.WriteLine("Yếu");</w:t>
+      </w:r>
+    </w:p>
+    <w:p>
+      <w:pPr>
+        <w:spacing w:after="16" w:line="259" w:lineRule="auto"/>
+        <w:ind w:left="-5"/>
+      </w:pPr>
+      <w:r>
+        <w:t>        }</w:t>
+      </w:r>
+    </w:p>
+    <w:p>
+      <w:pPr>
+        <w:spacing w:after="16" w:line="259" w:lineRule="auto"/>
+        <w:ind w:left="-5"/>
+      </w:pPr>
+      <w:r>
+        <w:t>        Console.WriteLine(); // Xuống dòng cho đẹp</w:t>
+      </w:r>
+    </w:p>
+    <w:p>
+      <w:pPr>
+        <w:spacing w:after="16" w:line="259" w:lineRule="auto"/>
+        <w:ind w:left="-5"/>
+      </w:pPr>
+    </w:p>
+    <w:p>
+      <w:pPr>
+        <w:spacing w:after="16" w:line="259" w:lineRule="auto"/>
+        <w:ind w:left="-5"/>
+      </w:pPr>
+      <w:r>
+        <w:t>        // ==========================================</w:t>
+      </w:r>
+    </w:p>
+    <w:p>
+      <w:pPr>
+        <w:spacing w:after="16" w:line="259" w:lineRule="auto"/>
+        <w:ind w:left="-5"/>
+      </w:pPr>
+      <w:r>
+        <w:t>        // KHU VỰC XỬ LÝ MẢNG (DANH SÁCH SINH VIÊN)</w:t>
+      </w:r>
+    </w:p>
+    <w:p>
+      <w:pPr>
+        <w:spacing w:after="16" w:line="259" w:lineRule="auto"/>
+        <w:ind w:left="-5"/>
+      </w:pPr>
+      <w:r>
+        <w:t>        // ==========================================</w:t>
+      </w:r>
+    </w:p>
+    <w:p>
+      <w:pPr>
+        <w:spacing w:after="16" w:line="259" w:lineRule="auto"/>
+        <w:ind w:left="-5"/>
+      </w:pPr>
+      <w:r>
+        <w:t>        string[] tenSV = { "Nguyễn Văn A", "Trần Thị B", "Lê Văn C" };</w:t>
+      </w:r>
+    </w:p>
+    <w:p>
+      <w:pPr>
+        <w:spacing w:after="16" w:line="259" w:lineRule="auto"/>
+        <w:ind w:left="-5"/>
+      </w:pPr>
+      <w:r>
+        <w:t>        double[] diemSV = { 8.5, 7.2, 5.0 };</w:t>
+      </w:r>
+    </w:p>
+    <w:p>
+      <w:pPr>
+        <w:spacing w:after="16" w:line="259" w:lineRule="auto"/>
+        <w:ind w:left="-5"/>
+      </w:pPr>
+    </w:p>
+    <w:p>
+      <w:pPr>
+        <w:spacing w:after="16" w:line="259" w:lineRule="auto"/>
+        <w:ind w:left="-5"/>
+      </w:pPr>
+      <w:r>
+        <w:t>        Console.WriteLine("\n=== Bảng Điểm Lớp Học ===");</w:t>
+      </w:r>
+    </w:p>
+    <w:p>
+      <w:pPr>
+        <w:spacing w:after="16" w:line="259" w:lineRule="auto"/>
+        <w:ind w:left="-5"/>
+      </w:pPr>
+    </w:p>
+    <w:p>
+      <w:pPr>
+        <w:spacing w:after="16" w:line="259" w:lineRule="auto"/>
+        <w:ind w:left="-5"/>
+      </w:pPr>
+      <w:r>
+        <w:lastRenderedPageBreak/>
+        <w:t>        // ==========================================</w:t>
+      </w:r>
+    </w:p>
+    <w:p>
+      <w:pPr>
+        <w:spacing w:after="16" w:line="259" w:lineRule="auto"/>
+        <w:ind w:left="-5"/>
+      </w:pPr>
+      <w:r>
+        <w:t>        // TODO 4: Viết vòng lặp for</w:t>
+      </w:r>
+    </w:p>
+    <w:p>
+      <w:pPr>
+        <w:spacing w:after="16" w:line="259" w:lineRule="auto"/>
+        <w:ind w:left="-5"/>
+      </w:pPr>
+      <w:r>
+        <w:t>        // ==========================================</w:t>
+      </w:r>
+    </w:p>
+    <w:p>
+      <w:pPr>
+        <w:spacing w:after="16" w:line="259" w:lineRule="auto"/>
+        <w:ind w:left="-5"/>
+      </w:pPr>
+      <w:r>
+        <w:t>        for (int i = 0; i &lt; tenSV.Length; i++)</w:t>
+      </w:r>
+    </w:p>
+    <w:p>
+      <w:pPr>
+        <w:spacing w:after="16" w:line="259" w:lineRule="auto"/>
+        <w:ind w:left="-5"/>
+      </w:pPr>
+      <w:r>
+        <w:t>        {</w:t>
+      </w:r>
+    </w:p>
+    <w:p>
+      <w:pPr>
+        <w:spacing w:after="16" w:line="259" w:lineRule="auto"/>
+        <w:ind w:left="-5"/>
+      </w:pPr>
+      <w:r>
+        <w:t>            // TODO 5: Xử lý xếp loại cho từng sinh viên trong danh sách</w:t>
+      </w:r>
+    </w:p>
+    <w:p>
+      <w:pPr>
+        <w:spacing w:after="16" w:line="259" w:lineRule="auto"/>
+        <w:ind w:left="-5"/>
+      </w:pPr>
+      <w:r>
+        <w:t>            // Lấy điểm của sinh viên hiện tại</w:t>
+      </w:r>
+    </w:p>
+    <w:p>
+      <w:pPr>
+        <w:spacing w:after="16" w:line="259" w:lineRule="auto"/>
+        <w:ind w:left="-5"/>
+      </w:pPr>
+      <w:r>
+        <w:t>            double diemHienTai = diemSV[i];</w:t>
+      </w:r>
+    </w:p>
+    <w:p>
+      <w:pPr>
+        <w:spacing w:after="16" w:line="259" w:lineRule="auto"/>
+        <w:ind w:left="-5"/>
+      </w:pPr>
+      <w:r>
+        <w:t>            string xepLoai = "";</w:t>
+      </w:r>
+    </w:p>
+    <w:p>
+      <w:pPr>
+        <w:spacing w:after="16" w:line="259" w:lineRule="auto"/>
+        <w:ind w:left="-5"/>
+      </w:pPr>
+    </w:p>
+    <w:p>
+      <w:pPr>
+        <w:spacing w:after="16" w:line="259" w:lineRule="auto"/>
+        <w:ind w:left="-5"/>
+      </w:pPr>
+      <w:r>
+        <w:t>            // Logic xếp loại lặp lại cho từng người</w:t>
+      </w:r>
+    </w:p>
+    <w:p>
+      <w:pPr>
+        <w:spacing w:after="16" w:line="259" w:lineRule="auto"/>
+        <w:ind w:left="-5"/>
+      </w:pPr>
+      <w:r>
+        <w:t>            if (diemHienTai &gt;= 8.5) xepLoai = "Giỏi";</w:t>
+      </w:r>
+    </w:p>
+    <w:p>
+      <w:pPr>
+        <w:spacing w:after="16" w:line="259" w:lineRule="auto"/>
+        <w:ind w:left="-5"/>
+      </w:pPr>
+      <w:r>
+        <w:t>            else if (diemHienTai &gt;= 7.0) xepLoai = "Khá";</w:t>
+      </w:r>
+    </w:p>
+    <w:p>
+      <w:pPr>
+        <w:spacing w:after="16" w:line="259" w:lineRule="auto"/>
+        <w:ind w:left="-5"/>
+      </w:pPr>
+      <w:r>
+        <w:t>            else if (diemHienTai &gt;= 5.5) xepLoai = "Trung bình";</w:t>
+      </w:r>
+    </w:p>
+    <w:p>
+      <w:pPr>
+        <w:spacing w:after="16" w:line="259" w:lineRule="auto"/>
+        <w:ind w:left="-5"/>
+      </w:pPr>
+      <w:r>
+        <w:t>            else xepLoai = "Yếu";</w:t>
+      </w:r>
+    </w:p>
+    <w:p>
+      <w:pPr>
+        <w:spacing w:after="16" w:line="259" w:lineRule="auto"/>
+        <w:ind w:left="-5"/>
+      </w:pPr>
+    </w:p>
+    <w:p>
+      <w:pPr>
+        <w:spacing w:after="16" w:line="259" w:lineRule="auto"/>
+        <w:ind w:left="-5"/>
+      </w:pPr>
+      <w:r>
+        <w:t>            // In ra kết quả: Tên - Điểm - Xếp loại</w:t>
+      </w:r>
+    </w:p>
+    <w:p>
+      <w:pPr>
+        <w:spacing w:after="16" w:line="259" w:lineRule="auto"/>
+        <w:ind w:left="-5"/>
+      </w:pPr>
+      <w:r>
+        <w:t>            Console.WriteLine($"{i + 1}. {tenSV[i]} \t| Điểm: {diemHienTai} \t| Xếp loại: {xepLoai}");</w:t>
+      </w:r>
+    </w:p>
+    <w:p>
+      <w:pPr>
+        <w:spacing w:after="16" w:line="259" w:lineRule="auto"/>
+        <w:ind w:left="-5"/>
+      </w:pPr>
+      <w:r>
+        <w:t>        }</w:t>
+      </w:r>
+    </w:p>
+    <w:p>
+      <w:pPr>
+        <w:spacing w:after="16" w:line="259" w:lineRule="auto"/>
+        <w:ind w:left="-5"/>
+      </w:pPr>
+    </w:p>
+    <w:p>
+      <w:pPr>
+        <w:spacing w:after="16" w:line="259" w:lineRule="auto"/>
+        <w:ind w:left="-5"/>
+      </w:pPr>
+      <w:r>
+        <w:t>        // ==========================================</w:t>
+      </w:r>
+    </w:p>
+    <w:p>
+      <w:pPr>
+        <w:spacing w:after="16" w:line="259" w:lineRule="auto"/>
+        <w:ind w:left="-5"/>
+      </w:pPr>
+      <w:r>
+        <w:t>        // TODO 6: Dùng while loop để tính tổng điểm</w:t>
+      </w:r>
+    </w:p>
+    <w:p>
+      <w:pPr>
+        <w:spacing w:after="16" w:line="259" w:lineRule="auto"/>
+        <w:ind w:left="-5"/>
+      </w:pPr>
+      <w:r>
+        <w:t>        // ==========================================</w:t>
+      </w:r>
+    </w:p>
+    <w:p>
+      <w:pPr>
+        <w:spacing w:after="16" w:line="259" w:lineRule="auto"/>
+        <w:ind w:left="-5"/>
+      </w:pPr>
+      <w:r>
+        <w:t>        double tongDiem = 0;</w:t>
+      </w:r>
+    </w:p>
+    <w:p>
+      <w:pPr>
+        <w:spacing w:after="16" w:line="259" w:lineRule="auto"/>
+        <w:ind w:left="-5"/>
+      </w:pPr>
+      <w:r>
+        <w:t>        int j = 0;</w:t>
+      </w:r>
+    </w:p>
+    <w:p>
+      <w:pPr>
+        <w:spacing w:after="16" w:line="259" w:lineRule="auto"/>
+        <w:ind w:left="-5"/>
+      </w:pPr>
+    </w:p>
+    <w:p>
+      <w:pPr>
+        <w:spacing w:after="16" w:line="259" w:lineRule="auto"/>
+        <w:ind w:left="-5"/>
+      </w:pPr>
+      <w:r>
+        <w:t>        while (j &lt; diemSV.Length)</w:t>
+      </w:r>
+    </w:p>
+    <w:p>
+      <w:pPr>
+        <w:spacing w:after="16" w:line="259" w:lineRule="auto"/>
+        <w:ind w:left="-5"/>
+      </w:pPr>
+      <w:r>
+        <w:t>        {</w:t>
+      </w:r>
+    </w:p>
+    <w:p>
+      <w:pPr>
+        <w:spacing w:after="16" w:line="259" w:lineRule="auto"/>
+        <w:ind w:left="-5"/>
+      </w:pPr>
+      <w:r>
+        <w:t>            // Cộng điểm của sinh viên thứ j vào tổng</w:t>
+      </w:r>
+    </w:p>
+    <w:p>
+      <w:pPr>
+        <w:spacing w:after="16" w:line="259" w:lineRule="auto"/>
+        <w:ind w:left="-5"/>
+      </w:pPr>
+      <w:r>
+        <w:t>            tongDiem += diemSV[j];</w:t>
+      </w:r>
+    </w:p>
+    <w:p>
+      <w:pPr>
+        <w:spacing w:after="16" w:line="259" w:lineRule="auto"/>
+        <w:ind w:left="-5"/>
+      </w:pPr>
+    </w:p>
+    <w:p>
+      <w:pPr>
+        <w:spacing w:after="16" w:line="259" w:lineRule="auto"/>
+        <w:ind w:left="-5"/>
+      </w:pPr>
+      <w:r>
+        <w:t>            // Tăng biến đếm để không bị lặp vô tận</w:t>
+      </w:r>
+    </w:p>
+    <w:p>
+      <w:pPr>
+        <w:spacing w:after="16" w:line="259" w:lineRule="auto"/>
+        <w:ind w:left="-5"/>
+      </w:pPr>
+      <w:r>
+        <w:t>            j++;</w:t>
+      </w:r>
+    </w:p>
+    <w:p>
+      <w:pPr>
+        <w:spacing w:after="16" w:line="259" w:lineRule="auto"/>
+        <w:ind w:left="-5"/>
+      </w:pPr>
+      <w:r>
+        <w:t>        }</w:t>
+      </w:r>
+    </w:p>
+    <w:p>
+      <w:pPr>
+        <w:spacing w:after="16" w:line="259" w:lineRule="auto"/>
+        <w:ind w:left="-5"/>
+      </w:pPr>
+    </w:p>
+    <w:p>
+      <w:pPr>
+        <w:spacing w:after="16" w:line="259" w:lineRule="auto"/>
+        <w:ind w:left="-5"/>
+      </w:pPr>
+      <w:r>
+        <w:t>        Console.WriteLine("-----------------------------");</w:t>
+      </w:r>
+    </w:p>
+    <w:p>
+      <w:pPr>
+        <w:spacing w:after="16" w:line="259" w:lineRule="auto"/>
+        <w:ind w:left="-5"/>
+      </w:pPr>
+      <w:r>
+        <w:t>        Console.WriteLine($"Tổng điểm cả lớp: {tongDiem}");</w:t>
+      </w:r>
+    </w:p>
+    <w:p>
+      <w:pPr>
+        <w:spacing w:after="16" w:line="259" w:lineRule="auto"/>
+        <w:ind w:left="-5"/>
+      </w:pPr>
+      <w:r>
+        <w:t>        // F2 là định dạng lấy 2 số sau dấu phẩy</w:t>
+      </w:r>
+    </w:p>
+    <w:p>
+      <w:pPr>
+        <w:spacing w:after="16" w:line="259" w:lineRule="auto"/>
+        <w:ind w:left="-5"/>
+      </w:pPr>
+      <w:r>
+        <w:t>        Console.WriteLine($"Điểm trung bình lớp: {tongDiem / diemSV.Length:F2}");</w:t>
+      </w:r>
+    </w:p>
+    <w:p>
+      <w:pPr>
+        <w:spacing w:after="16" w:line="259" w:lineRule="auto"/>
+        <w:ind w:left="-5"/>
+      </w:pPr>
+    </w:p>
+    <w:p>
+      <w:pPr>
+        <w:spacing w:after="16" w:line="259" w:lineRule="auto"/>
+        <w:ind w:left="-5"/>
+      </w:pPr>
+      <w:r>
+        <w:t>        // Dừng màn hình để xem kết quả</w:t>
+      </w:r>
+    </w:p>
+    <w:p>
+      <w:pPr>
+        <w:spacing w:after="16" w:line="259" w:lineRule="auto"/>
+        <w:ind w:left="-5"/>
+      </w:pPr>
+      <w:r>
+        <w:t>        Console.ReadLine();</w:t>
+      </w:r>
+    </w:p>
+    <w:p>
+      <w:pPr>
+        <w:spacing w:after="16" w:line="259" w:lineRule="auto"/>
+        <w:ind w:left="-5"/>
+      </w:pPr>
+      <w:r>
+        <w:t>    }</w:t>
+      </w:r>
+    </w:p>
+    <w:p>
+      <w:pPr>
+        <w:spacing w:after="16" w:line="259" w:lineRule="auto"/>
+        <w:ind w:left="-5"/>
+      </w:pPr>
+      <w:r>
+        <w:t>}</w:t>
+      </w:r>
+    </w:p>
+    <w:p>
+      <w:pPr>
+        <w:spacing w:after="16" w:line="259" w:lineRule="auto"/>
+        <w:ind w:left="-5"/>
+      </w:pPr>
     </w:p>
     <w:p>
       <w:pPr>
@@ -5562,6 +6320,7 @@
         <w:ind w:left="0" w:firstLine="0"/>
       </w:pPr>
       <w:r>
+        <w:lastRenderedPageBreak/>
         <w:t xml:space="preserve"> </w:t>
       </w:r>
     </w:p>
@@ -5574,10 +6333,53 @@
         <w:ind w:right="53" w:hanging="284"/>
       </w:pPr>
       <w:r>
-        <w:t>Ảnh chụp màn hình Kết quả:</w:t>
-      </w:r>
-      <w:r>
-        <w:t xml:space="preserve"> Chạy chương trình và chụp ảnh output. </w:t>
+        <w:t xml:space="preserve">Ảnh chụp màn hình Kết quả: Chạy chương trình và chụp ảnh output. </w:t>
+      </w:r>
+    </w:p>
+    <w:p>
+      <w:pPr>
+        <w:numPr>
+          <w:ilvl w:val="0"/>
+          <w:numId w:val="5"/>
+        </w:numPr>
+        <w:ind w:right="53" w:hanging="284"/>
+      </w:pPr>
+      <w:r>
+        <w:drawing>
+          <wp:inline distT="0" distB="0" distL="0" distR="0" wp14:anchorId="26A09422" wp14:editId="15FE019E">
+            <wp:extent cx="5982335" cy="3362325"/>
+            <wp:effectExtent l="0" t="0" r="0" b="9525"/>
+            <wp:docPr id="989568663" name="Hình ảnh 1"/>
+            <wp:cNvGraphicFramePr>
+              <a:graphicFrameLocks xmlns:a="http://schemas.openxmlformats.org/drawingml/2006/main" noChangeAspect="1"/>
+            </wp:cNvGraphicFramePr>
+            <a:graphic xmlns:a="http://schemas.openxmlformats.org/drawingml/2006/main">
+              <a:graphicData uri="http://schemas.openxmlformats.org/drawingml/2006/picture">
+                <pic:pic xmlns:pic="http://schemas.openxmlformats.org/drawingml/2006/picture">
+                  <pic:nvPicPr>
+                    <pic:cNvPr id="989568663" name=""/>
+                    <pic:cNvPicPr/>
+                  </pic:nvPicPr>
+                  <pic:blipFill>
+                    <a:blip r:embed="rId8"/>
+                    <a:stretch>
+                      <a:fillRect/>
+                    </a:stretch>
+                  </pic:blipFill>
+                  <pic:spPr>
+                    <a:xfrm>
+                      <a:off x="0" y="0"/>
+                      <a:ext cx="5982335" cy="3362325"/>
+                    </a:xfrm>
+                    <a:prstGeom prst="rect">
+                      <a:avLst/>
+                    </a:prstGeom>
+                  </pic:spPr>
+                </pic:pic>
+              </a:graphicData>
+            </a:graphic>
+          </wp:inline>
+        </w:drawing>
       </w:r>
     </w:p>
     <w:p>
@@ -5595,10 +6397,7 @@
         <w:ind w:left="-5"/>
       </w:pPr>
       <w:r>
-        <w:t>(Dán ảnh chụp màn hình của bạn vào đây. Kết quả phải hiển thị:</w:t>
-      </w:r>
-      <w:r>
-        <w:t xml:space="preserve"> </w:t>
+        <w:t xml:space="preserve">(Dán ảnh chụp màn hình của bạn vào đây. Kết quả phải hiển thị: </w:t>
       </w:r>
     </w:p>
     <w:p>
@@ -5620,10 +6419,7 @@
         <w:ind w:hanging="360"/>
       </w:pPr>
       <w:r>
-        <w:t>Thông tin sinh viên (Họ tên, điểm)</w:t>
-      </w:r>
-      <w:r>
-        <w:t xml:space="preserve"> </w:t>
+        <w:t xml:space="preserve">Thông tin sinh viên (Họ tên, điểm) </w:t>
       </w:r>
     </w:p>
     <w:p>
@@ -5636,10 +6432,7 @@
         <w:ind w:hanging="360"/>
       </w:pPr>
       <w:r>
-        <w:t>Xếp loại của sinh viên</w:t>
-      </w:r>
-      <w:r>
-        <w:t xml:space="preserve"> </w:t>
+        <w:t xml:space="preserve">Xếp loại của sinh viên </w:t>
       </w:r>
     </w:p>
     <w:p>
@@ -5652,19 +6445,58 @@
         <w:ind w:hanging="360"/>
       </w:pPr>
       <w:r>
-        <w:t>Bảng điểm của 3 sinh viên</w:t>
-      </w:r>
-      <w:r>
-        <w:t xml:space="preserve"> - </w:t>
+        <w:t xml:space="preserve">Bảng điểm của 3 sinh viên - </w:t>
       </w:r>
       <w:r>
         <w:tab/>
-      </w:r>
-      <w:r>
-        <w:t>Tổng điểm và điểm trung bình)</w:t>
-      </w:r>
-      <w:r>
-        <w:t xml:space="preserve"> </w:t>
+        <w:t xml:space="preserve">Tổng điểm và điểm trung bình) </w:t>
+      </w:r>
+    </w:p>
+    <w:p>
+      <w:pPr>
+        <w:numPr>
+          <w:ilvl w:val="1"/>
+          <w:numId w:val="5"/>
+        </w:numPr>
+        <w:spacing w:after="395" w:line="259" w:lineRule="auto"/>
+        <w:ind w:hanging="360"/>
+      </w:pPr>
+      <w:r>
+        <w:drawing>
+          <wp:inline distT="0" distB="0" distL="0" distR="0" wp14:anchorId="67AF6FC9" wp14:editId="0D1B32AC">
+            <wp:extent cx="5982335" cy="1414145"/>
+            <wp:effectExtent l="0" t="0" r="0" b="0"/>
+            <wp:docPr id="1777775782" name="Hình ảnh 1" descr="Ảnh có chứa văn bản, Phần mềm đa phương tiện, phần mềm, Phần mềm đồ họa&#10;&#10;Nội dung do AI tạo ra có thể không chính xác."/>
+            <wp:cNvGraphicFramePr>
+              <a:graphicFrameLocks xmlns:a="http://schemas.openxmlformats.org/drawingml/2006/main" noChangeAspect="1"/>
+            </wp:cNvGraphicFramePr>
+            <a:graphic xmlns:a="http://schemas.openxmlformats.org/drawingml/2006/main">
+              <a:graphicData uri="http://schemas.openxmlformats.org/drawingml/2006/picture">
+                <pic:pic xmlns:pic="http://schemas.openxmlformats.org/drawingml/2006/picture">
+                  <pic:nvPicPr>
+                    <pic:cNvPr id="1777775782" name="Hình ảnh 1" descr="Ảnh có chứa văn bản, Phần mềm đa phương tiện, phần mềm, Phần mềm đồ họa&#10;&#10;Nội dung do AI tạo ra có thể không chính xác."/>
+                    <pic:cNvPicPr/>
+                  </pic:nvPicPr>
+                  <pic:blipFill>
+                    <a:blip r:embed="rId9"/>
+                    <a:stretch>
+                      <a:fillRect/>
+                    </a:stretch>
+                  </pic:blipFill>
+                  <pic:spPr>
+                    <a:xfrm>
+                      <a:off x="0" y="0"/>
+                      <a:ext cx="5982335" cy="1414145"/>
+                    </a:xfrm>
+                    <a:prstGeom prst="rect">
+                      <a:avLst/>
+                    </a:prstGeom>
+                  </pic:spPr>
+                </pic:pic>
+              </a:graphicData>
+            </a:graphic>
+          </wp:inline>
+        </w:drawing>
       </w:r>
     </w:p>
     <w:p>
@@ -5682,10 +6514,16 @@
         <w:ind w:left="-5"/>
       </w:pPr>
       <w:r>
-        <w:t>Một điều tôi chưa hiểu rõ hoặc muốn hỏi thêm:</w:t>
-      </w:r>
-      <w:r>
-        <w:t xml:space="preserve"> </w:t>
+        <w:t xml:space="preserve">Một điều tôi chưa hiểu rõ hoặc muốn hỏi thêm: </w:t>
+      </w:r>
+    </w:p>
+    <w:p>
+      <w:pPr>
+        <w:spacing w:after="19" w:line="259" w:lineRule="auto"/>
+        <w:ind w:left="-5"/>
+      </w:pPr>
+      <w:r>
+        <w:t>Tại sao ta phải tách riêng 2 mảng tenSV và diemSV? Nếu tôi muốn sắp xếp danh sách theo điểm số thì làm sao đảm bảo tên sinh viên vẫn đi khớp với điểm số của họ?</w:t>
       </w:r>
     </w:p>
     <w:p>
@@ -5699,42 +6537,9 @@
     </w:p>
     <w:p>
       <w:pPr>
-        <w:spacing w:after="16" w:line="259" w:lineRule="auto"/>
-        <w:ind w:left="-5"/>
-      </w:pPr>
-      <w:r>
-        <w:t xml:space="preserve">(Ví dụ: "Sự khác biệt giữa </w:t>
-      </w:r>
-      <w:r>
-        <w:rPr>
-          <w:color w:val="188038"/>
-        </w:rPr>
-        <w:t>for</w:t>
-      </w:r>
-      <w:r>
-        <w:t xml:space="preserve"> và </w:t>
-      </w:r>
-      <w:r>
-        <w:rPr>
-          <w:color w:val="188038"/>
-        </w:rPr>
-        <w:t>while</w:t>
-      </w:r>
-      <w:r>
-        <w:t xml:space="preserve"> là gì? Khi nào dùng cái nào?", "Tại sao cần mảng? Nó dùng để làm gì?")</w:t>
-      </w:r>
-      <w:r>
-        <w:t xml:space="preserve"> </w:t>
-      </w:r>
-    </w:p>
-    <w:p>
-      <w:pPr>
         <w:spacing w:after="0" w:line="259" w:lineRule="auto"/>
         <w:ind w:left="0" w:firstLine="0"/>
       </w:pPr>
-      <w:r>
-        <w:t xml:space="preserve"> </w:t>
-      </w:r>
     </w:p>
     <w:p>
       <w:pPr>
@@ -5746,6 +6551,7 @@
           <w:rFonts w:ascii="Calibri" w:eastAsia="Calibri" w:hAnsi="Calibri" w:cs="Calibri"/>
           <w:noProof/>
         </w:rPr>
+        <w:lastRenderedPageBreak/>
         <mc:AlternateContent>
           <mc:Choice Requires="wpg">
             <w:drawing>
@@ -6562,7 +7368,7 @@
           </mc:Choice>
           <mc:Fallback>
             <w:pict>
-              <v:group w14:anchorId="58673A02" id="Group 7736" o:spid="_x0000_s1026" style="width:468pt;height:30.7pt;mso-position-horizontal-relative:char;mso-position-vertical-relative:line" coordsize="59436,3901" o:gfxdata="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">
+              <v:group w14:anchorId="58673A02" id="Group 7736" o:spid="_x0000_s1026" style="width:468pt;height:30.7pt;mso-position-horizontal-relative:char;mso-position-vertical-relative:line" coordsize="59436,3901" o:gfxdata="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">
                 <v:shape id="Shape 10393" o:spid="_x0000_s1027" style="position:absolute;width:59436;height:198;visibility:visible;mso-wrap-style:square;v-text-anchor:top" coordsize="5943600,19812" o:gfxdata="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" path="m,l5943600,r,19812l,19812,,e" fillcolor="#a0a0a0" stroked="f" strokeweight="0">
                   <v:stroke miterlimit="83231f" joinstyle="miter"/>
                   <v:path arrowok="t" textboxrect="0,0,5943600,19812"/>

</xml_diff>